<commit_message>
added my student number to docx
</commit_message>
<xml_diff>
--- a/Devoir2_SalonBoreal_Rapport.docx
+++ b/Devoir2_SalonBoreal_Rapport.docx
@@ -286,7 +286,13 @@
         <w:rPr>
           <w:lang w:val="fr-CA"/>
         </w:rPr>
-        <w:t>Rayane Badaoui, …</w:t>
+        <w:t xml:space="preserve">Rayane Badaoui, </w:t>
+      </w:r>
+      <w:r>
+        <w:rPr>
+          <w:lang w:val="fr-CA"/>
+        </w:rPr>
+        <w:t>300372367</w:t>
       </w:r>
     </w:p>
     <w:p>
@@ -418,6 +424,7 @@
             <w:rPr>
               <w:webHidden/>
               <w:rStyle w:val="Sautdindex"/>
+              <w:vanish w:val="false"/>
               <w:rFonts w:cs="Times New Roman" w:ascii="Times New Roman" w:hAnsi="Times New Roman"/>
               <w:lang w:val="fr-CA"/>
             </w:rPr>
@@ -427,6 +434,7 @@
             <w:rPr>
               <w:webHidden/>
               <w:rStyle w:val="Sautdindex"/>
+              <w:vanish w:val="false"/>
               <w:rFonts w:cs="Times New Roman" w:ascii="Times New Roman" w:hAnsi="Times New Roman"/>
               <w:lang w:val="fr-CA"/>
             </w:rPr>
@@ -438,6 +446,7 @@
                 <w:webHidden/>
                 <w:rStyle w:val="Sautdindex"/>
                 <w:rFonts w:cs="Times New Roman" w:ascii="Times New Roman" w:hAnsi="Times New Roman"/>
+                <w:vanish w:val="false"/>
                 <w:lang w:val="fr-CA"/>
               </w:rPr>
               <w:t>1. Membres du groupe</w:t>
@@ -497,6 +506,7 @@
                 <w:webHidden/>
                 <w:rStyle w:val="Sautdindex"/>
                 <w:rFonts w:cs="Times New Roman" w:ascii="Times New Roman" w:hAnsi="Times New Roman"/>
+                <w:vanish w:val="false"/>
                 <w:lang w:val="fr-CA"/>
               </w:rPr>
               <w:t>2. Service choisi</w:t>
@@ -556,6 +566,7 @@
                 <w:webHidden/>
                 <w:rStyle w:val="Sautdindex"/>
                 <w:rFonts w:cs="Times New Roman" w:ascii="Times New Roman" w:hAnsi="Times New Roman"/>
+                <w:vanish w:val="false"/>
                 <w:lang w:val="fr-CA"/>
               </w:rPr>
               <w:t>3. Personnage 1 – Julie Tremblay</w:t>
@@ -615,6 +626,7 @@
                 <w:webHidden/>
                 <w:rStyle w:val="Sautdindex"/>
                 <w:rFonts w:cs="Times New Roman" w:ascii="Times New Roman" w:hAnsi="Times New Roman"/>
+                <w:vanish w:val="false"/>
                 <w:lang w:val="fr-CA"/>
               </w:rPr>
               <w:t>4. Personnage 2 – Karim Belkacem</w:t>
@@ -674,6 +686,7 @@
                 <w:webHidden/>
                 <w:rStyle w:val="Sautdindex"/>
                 <w:rFonts w:cs="Times New Roman" w:ascii="Times New Roman" w:hAnsi="Times New Roman"/>
+                <w:vanish w:val="false"/>
                 <w:lang w:val="fr-CA"/>
               </w:rPr>
               <w:t>5. Scénarimage 1</w:t>
@@ -733,6 +746,7 @@
                 <w:webHidden/>
                 <w:rStyle w:val="Sautdindex"/>
                 <w:rFonts w:cs="Times New Roman" w:ascii="Times New Roman" w:hAnsi="Times New Roman"/>
+                <w:vanish w:val="false"/>
                 <w:lang w:val="fr-CA"/>
               </w:rPr>
               <w:t>6. Scénarimage 2</w:t>
@@ -792,6 +806,7 @@
                 <w:webHidden/>
                 <w:rStyle w:val="Sautdindex"/>
                 <w:rFonts w:cs="Times New Roman" w:ascii="Times New Roman" w:hAnsi="Times New Roman"/>
+                <w:vanish w:val="false"/>
                 <w:lang w:val="fr-CA"/>
               </w:rPr>
               <w:t>7. Prototype haute fidélité</w:t>
@@ -851,6 +866,7 @@
                 <w:webHidden/>
                 <w:rStyle w:val="Sautdindex"/>
                 <w:rFonts w:cs="Times New Roman" w:ascii="Times New Roman" w:hAnsi="Times New Roman"/>
+                <w:vanish w:val="false"/>
                 <w:lang w:val="fr-CA"/>
               </w:rPr>
               <w:t>8. Lien GitHub :</w:t>
@@ -910,6 +926,7 @@
                 <w:webHidden/>
                 <w:rStyle w:val="Sautdindex"/>
                 <w:rFonts w:cs="Times New Roman" w:ascii="Times New Roman" w:hAnsi="Times New Roman"/>
+                <w:vanish w:val="false"/>
                 <w:lang w:val="fr-CA"/>
               </w:rPr>
               <w:t>9. Reconnaissance de l’IA générative</w:t>
@@ -2066,7 +2083,10 @@
         </w:rPr>
       </w:pPr>
       <w:r>
-        <w:rPr/>
+        <w:rPr>
+          <w:b w:val="false"/>
+          <w:bCs w:val="false"/>
+        </w:rPr>
       </w:r>
     </w:p>
     <w:p>
@@ -2862,11 +2882,7 @@
       </w:pPr>
       <w:r>
         <w:rPr/>
-        <w:t>5</w:t>
-      </w:r>
-      <w:r>
-        <w:rPr/>
-        <w:t>. Scénarimages</w:t>
+        <w:t>5. Scénarimages</w:t>
       </w:r>
     </w:p>
     <w:p>

</xml_diff>

<commit_message>
améliorer le design et le mettre plus correspondant au site, version 2.0
</commit_message>
<xml_diff>
--- a/Devoir2_SalonBoreal_Rapport.docx
+++ b/Devoir2_SalonBoreal_Rapport.docx
@@ -286,13 +286,7 @@
         <w:rPr>
           <w:lang w:val="fr-CA"/>
         </w:rPr>
-        <w:t xml:space="preserve">Rayane Badaoui, </w:t>
-      </w:r>
-      <w:r>
-        <w:rPr>
-          <w:lang w:val="fr-CA"/>
-        </w:rPr>
-        <w:t>300372367</w:t>
+        <w:t>Rayane Badaoui, 300372367</w:t>
       </w:r>
     </w:p>
     <w:p>
@@ -2012,9 +2006,10 @@
       </w:pPr>
       <w:r>
         <w:rPr>
+          <w:rStyle w:val="Strong"/>
           <w:rFonts w:ascii="Calibri" w:hAnsi="Calibri"/>
         </w:rPr>
-        <w:t xml:space="preserve">L’objectif de Élodie </w:t>
+        <w:t>Objectif</w:t>
       </w:r>
       <w:r>
         <w:rPr>
@@ -2022,16 +2017,29 @@
           <w:b w:val="false"/>
           <w:bCs w:val="false"/>
         </w:rPr>
-        <w:t xml:space="preserve">est de réserver une </w:t>
+        <w:t xml:space="preserve"> : Réserver une </w:t>
       </w:r>
       <w:r>
         <w:rPr>
           <w:rStyle w:val="Strong"/>
+          <w:rFonts w:ascii="Calibri" w:hAnsi="Calibri"/>
+        </w:rPr>
+        <w:t>coloration &amp; balayage avec Julie</w:t>
+      </w:r>
+      <w:r>
+        <w:rPr>
           <w:rFonts w:ascii="Calibri" w:hAnsi="Calibri"/>
           <w:b w:val="false"/>
           <w:bCs w:val="false"/>
         </w:rPr>
-        <w:t>coupe + brushing</w:t>
+        <w:t xml:space="preserve">, le </w:t>
+      </w:r>
+      <w:r>
+        <w:rPr>
+          <w:rStyle w:val="Strong"/>
+          <w:rFonts w:ascii="Calibri" w:hAnsi="Calibri"/>
+        </w:rPr>
+        <w:t>vendredi 6 juin 2025 à 12h00</w:t>
       </w:r>
       <w:r>
         <w:rPr>
@@ -2039,24 +2047,7 @@
           <w:b w:val="false"/>
           <w:bCs w:val="false"/>
         </w:rPr>
-        <w:t xml:space="preserve"> le </w:t>
-      </w:r>
-      <w:r>
-        <w:rPr>
-          <w:rStyle w:val="Strong"/>
-          <w:rFonts w:ascii="Calibri" w:hAnsi="Calibri"/>
-          <w:b w:val="false"/>
-          <w:bCs w:val="false"/>
-        </w:rPr>
-        <w:t>vendredi 7 juin à 17h</w:t>
-      </w:r>
-      <w:r>
-        <w:rPr>
-          <w:rFonts w:ascii="Calibri" w:hAnsi="Calibri"/>
-          <w:b w:val="false"/>
-          <w:bCs w:val="false"/>
-        </w:rPr>
-        <w:t>, avant une soirée entre amies.</w:t>
+        <w:t>, en préparation d’une soirée entre amies.</w:t>
       </w:r>
     </w:p>
     <w:p>
@@ -2860,10 +2851,11 @@
       </w:pPr>
       <w:r>
         <w:rPr>
+          <w:rStyle w:val="Strong"/>
           <w:rFonts w:cs="Times New Roman" w:ascii="Calibri" w:hAnsi="Calibri"/>
           <w:lang w:val="fr-CA"/>
         </w:rPr>
-        <w:t xml:space="preserve">L’objectif de Karim </w:t>
+        <w:t>Objectif</w:t>
       </w:r>
       <w:r>
         <w:rPr>
@@ -2872,30 +2864,89 @@
           <w:bCs w:val="false"/>
           <w:lang w:val="fr-CA"/>
         </w:rPr>
-        <w:t xml:space="preserve">est de réserver une coupe et barbe avec Marc, le jeudi 6 juin à 18h, en préparation d’un mariage prévu le week-end. </w:t>
+        <w:t xml:space="preserve"> : Réserver une </w:t>
+      </w:r>
+      <w:r>
+        <w:rPr>
+          <w:rStyle w:val="Strong"/>
+          <w:rFonts w:cs="Times New Roman" w:ascii="Calibri" w:hAnsi="Calibri"/>
+          <w:lang w:val="fr-CA"/>
+        </w:rPr>
+        <w:t>coupe avec Lucie</w:t>
+      </w:r>
+      <w:r>
+        <w:rPr>
+          <w:rFonts w:cs="Times New Roman" w:ascii="Calibri" w:hAnsi="Calibri"/>
+          <w:b w:val="false"/>
+          <w:bCs w:val="false"/>
+          <w:lang w:val="fr-CA"/>
+        </w:rPr>
+        <w:t xml:space="preserve">, le </w:t>
+      </w:r>
+      <w:r>
+        <w:rPr>
+          <w:rStyle w:val="Strong"/>
+          <w:rFonts w:cs="Times New Roman" w:ascii="Calibri" w:hAnsi="Calibri"/>
+          <w:lang w:val="fr-CA"/>
+        </w:rPr>
+        <w:t xml:space="preserve">jeudi </w:t>
+      </w:r>
+      <w:r>
+        <w:rPr>
+          <w:rStyle w:val="Strong"/>
+          <w:rFonts w:cs="Times New Roman" w:ascii="Calibri" w:hAnsi="Calibri"/>
+          <w:lang w:val="fr-CA"/>
+        </w:rPr>
+        <w:t>20</w:t>
+      </w:r>
+      <w:r>
+        <w:rPr>
+          <w:rStyle w:val="Strong"/>
+          <w:rFonts w:cs="Times New Roman" w:ascii="Calibri" w:hAnsi="Calibri"/>
+          <w:lang w:val="fr-CA"/>
+        </w:rPr>
+        <w:t xml:space="preserve"> juin 2025 à 17h</w:t>
+      </w:r>
+      <w:r>
+        <w:rPr>
+          <w:rFonts w:cs="Times New Roman" w:ascii="Calibri" w:hAnsi="Calibri"/>
+          <w:b w:val="false"/>
+          <w:bCs w:val="false"/>
+          <w:lang w:val="fr-CA"/>
+        </w:rPr>
+        <w:t>, pour un mariage prévu le week-end. Il précisera le type de coupe sur place.</w:t>
       </w:r>
     </w:p>
     <w:p>
       <w:pPr>
-        <w:pStyle w:val="Titre2"/>
-        <w:rPr/>
-      </w:pPr>
-      <w:r>
-        <w:rPr/>
-        <w:t>5. Scénarimages</w:t>
+        <w:pStyle w:val="Corpsdetexte"/>
+        <w:rPr>
+          <w:b w:val="false"/>
+          <w:bCs w:val="false"/>
+        </w:rPr>
+      </w:pPr>
+      <w:r>
+        <w:rPr>
+          <w:b w:val="false"/>
+          <w:bCs w:val="false"/>
+        </w:rPr>
       </w:r>
     </w:p>
     <w:p>
       <w:pPr>
-        <w:pStyle w:val="Titre2"/>
-        <w:rPr/>
-      </w:pPr>
-      <w:r>
-        <w:rPr>
-          <w:rStyle w:val="Strong"/>
-          <w:b/>
-        </w:rPr>
-        <w:t>Scénarimage – Karim Benyahia</w:t>
+        <w:pStyle w:val="Titre3"/>
+        <w:spacing w:before="200" w:after="283"/>
+        <w:rPr>
+          <w:sz w:val="26"/>
+          <w:szCs w:val="26"/>
+        </w:rPr>
+      </w:pPr>
+      <w:r>
+        <w:rPr>
+          <w:sz w:val="26"/>
+          <w:szCs w:val="26"/>
+        </w:rPr>
+        <w:t>5. Scénarimage – Élodie Tremblay</w:t>
       </w:r>
     </w:p>
     <w:p>
@@ -2907,7 +2958,31 @@
         <w:rPr>
           <w:rStyle w:val="Strong"/>
         </w:rPr>
-        <w:t>Objectif : Réserver une coupe homme le mardi 3 juin 2025 à 12h00</w:t>
+        <w:t>Objectif</w:t>
+      </w:r>
+      <w:r>
+        <w:rPr/>
+        <w:t xml:space="preserve"> : Réserver une </w:t>
+      </w:r>
+      <w:r>
+        <w:rPr>
+          <w:rStyle w:val="Strong"/>
+        </w:rPr>
+        <w:t>coloration &amp; balayage avec Julie</w:t>
+      </w:r>
+      <w:r>
+        <w:rPr/>
+        <w:t xml:space="preserve">, le </w:t>
+      </w:r>
+      <w:r>
+        <w:rPr>
+          <w:rStyle w:val="Strong"/>
+        </w:rPr>
+        <w:t>vendredi 6 juin 2025 à 12h00</w:t>
+      </w:r>
+      <w:r>
+        <w:rPr/>
+        <w:t>, en préparation d’une soirée entre amies.</w:t>
       </w:r>
     </w:p>
     <w:p>
@@ -2918,7 +2993,7 @@
       </w:pPr>
       <w:r>
         <w:rPr/>
-        <w:t>Étape 1 – Page d’accueil</w:t>
+        <w:t>Étape 1 – Accueil</w:t>
       </w:r>
     </w:p>
     <w:p>
@@ -2937,7 +3012,7 @@
       </w:pPr>
       <w:r>
         <w:rPr/>
-        <w:t>Karim arrive directement sur la page d’accueil.</w:t>
+        <w:t>Élodie accède au site via son téléphone.</w:t>
       </w:r>
     </w:p>
     <w:p>
@@ -2956,36 +3031,17 @@
       </w:pPr>
       <w:r>
         <w:rPr/>
-        <w:t>Il ne consulte aucune section ni description.</w:t>
-      </w:r>
-    </w:p>
-    <w:p>
-      <w:pPr>
-        <w:pStyle w:val="Corpsdetexte"/>
-        <w:numPr>
-          <w:ilvl w:val="0"/>
-          <w:numId w:val="15"/>
-        </w:numPr>
-        <w:tabs>
-          <w:tab w:val="clear" w:pos="720"/>
-          <w:tab w:val="left" w:pos="0" w:leader="none"/>
-        </w:tabs>
-        <w:ind w:left="709" w:hanging="283"/>
+        <w:t xml:space="preserve">Elle clique sur </w:t>
+      </w:r>
+      <w:r>
+        <w:rPr>
+          <w:rStyle w:val="Strong"/>
+        </w:rPr>
+        <w:t>« Prendre un rendez-vous »</w:t>
+      </w:r>
+      <w:r>
         <w:rPr/>
-      </w:pPr>
-      <w:r>
-        <w:rPr/>
-        <w:t xml:space="preserve">Il clique immédiatement sur le bouton </w:t>
-      </w:r>
-      <w:r>
-        <w:rPr>
-          <w:rStyle w:val="Strong"/>
-        </w:rPr>
-        <w:t>« Réserver »</w:t>
-      </w:r>
-      <w:r>
-        <w:rPr/>
-        <w:t xml:space="preserve"> situé sous le visuel du chalet.</w:t>
+        <w:t>, attirée par le style clair, fluide et chaleureux.</w:t>
       </w:r>
     </w:p>
     <w:p>
@@ -3015,7 +3071,17 @@
       </w:pPr>
       <w:r>
         <w:rPr/>
-        <w:t>Il accède à la page de sélection.</w:t>
+        <w:t xml:space="preserve">Elle choisit </w:t>
+      </w:r>
+      <w:r>
+        <w:rPr>
+          <w:rStyle w:val="Strong"/>
+        </w:rPr>
+        <w:t>« Coloration &amp; balayage »</w:t>
+      </w:r>
+      <w:r>
+        <w:rPr/>
+        <w:t xml:space="preserve"> dans le menu déroulant.</w:t>
       </w:r>
     </w:p>
     <w:p>
@@ -3034,75 +3100,7 @@
       </w:pPr>
       <w:r>
         <w:rPr/>
-        <w:t xml:space="preserve">Il choisit l’option </w:t>
-      </w:r>
-      <w:r>
-        <w:rPr>
-          <w:rStyle w:val="Strong"/>
-        </w:rPr>
-        <w:t>« Coupe homme »</w:t>
-      </w:r>
-      <w:r>
-        <w:rPr/>
-        <w:t xml:space="preserve"> via les boutons radios.</w:t>
-      </w:r>
-    </w:p>
-    <w:p>
-      <w:pPr>
-        <w:pStyle w:val="Corpsdetexte"/>
-        <w:numPr>
-          <w:ilvl w:val="0"/>
-          <w:numId w:val="16"/>
-        </w:numPr>
-        <w:tabs>
-          <w:tab w:val="clear" w:pos="720"/>
-          <w:tab w:val="left" w:pos="0" w:leader="none"/>
-        </w:tabs>
-        <w:ind w:left="709" w:hanging="283"/>
-        <w:rPr/>
-      </w:pPr>
-      <w:r>
-        <w:rPr/>
-        <w:t xml:space="preserve">Un menu déroulant s’ouvre automatiquement, il sélectionne </w:t>
-      </w:r>
-      <w:r>
-        <w:rPr>
-          <w:rStyle w:val="Strong"/>
-        </w:rPr>
-        <w:t>« Coupe courte »</w:t>
-      </w:r>
-      <w:r>
-        <w:rPr/>
-        <w:t>.</w:t>
-      </w:r>
-    </w:p>
-    <w:p>
-      <w:pPr>
-        <w:pStyle w:val="Corpsdetexte"/>
-        <w:numPr>
-          <w:ilvl w:val="0"/>
-          <w:numId w:val="16"/>
-        </w:numPr>
-        <w:tabs>
-          <w:tab w:val="clear" w:pos="720"/>
-          <w:tab w:val="left" w:pos="0" w:leader="none"/>
-        </w:tabs>
-        <w:ind w:left="709" w:hanging="283"/>
-        <w:rPr/>
-      </w:pPr>
-      <w:r>
-        <w:rPr/>
-        <w:t xml:space="preserve">Il clique sur </w:t>
-      </w:r>
-      <w:r>
-        <w:rPr>
-          <w:rStyle w:val="Strong"/>
-        </w:rPr>
-        <w:t>« Continuer »</w:t>
-      </w:r>
-      <w:r>
-        <w:rPr/>
-        <w:t xml:space="preserve"> sans hésitation.</w:t>
+        <w:t>Elle apprécie l’aspect minimaliste et rassurant de l’interface.</w:t>
       </w:r>
     </w:p>
     <w:p>
@@ -3113,7 +3111,7 @@
       </w:pPr>
       <w:r>
         <w:rPr/>
-        <w:t>Étape 3 – Choix de la date et de l’heure</w:t>
+        <w:t>Étape 3 – Choix de la date, coiffeuse et horaire</w:t>
       </w:r>
     </w:p>
     <w:p>
@@ -3132,7 +3130,17 @@
       </w:pPr>
       <w:r>
         <w:rPr/>
-        <w:t>Il accède au calendrier.</w:t>
+        <w:t xml:space="preserve">Elle sélectionne le </w:t>
+      </w:r>
+      <w:r>
+        <w:rPr>
+          <w:rStyle w:val="Strong"/>
+        </w:rPr>
+        <w:t>vendredi 6 juin 2025</w:t>
+      </w:r>
+      <w:r>
+        <w:rPr/>
+        <w:t xml:space="preserve"> dans le calendrier.</w:t>
       </w:r>
     </w:p>
     <w:p>
@@ -3151,27 +3159,17 @@
       </w:pPr>
       <w:r>
         <w:rPr/>
-        <w:t xml:space="preserve">Il sélectionne </w:t>
+        <w:t xml:space="preserve">Elle choisit </w:t>
       </w:r>
       <w:r>
         <w:rPr>
           <w:rStyle w:val="Strong"/>
         </w:rPr>
-        <w:t>mardi 3 juin 2025</w:t>
+        <w:t>Julie</w:t>
       </w:r>
       <w:r>
         <w:rPr/>
-        <w:t xml:space="preserve"> à </w:t>
-      </w:r>
-      <w:r>
-        <w:rPr>
-          <w:rStyle w:val="Strong"/>
-        </w:rPr>
-        <w:t>12h00</w:t>
-      </w:r>
-      <w:r>
-        <w:rPr/>
-        <w:t>, pratique pendant sa pause du midi.</w:t>
+        <w:t xml:space="preserve"> comme coiffeuse, inspirée par le prénom et la simplicité.</w:t>
       </w:r>
     </w:p>
     <w:p>
@@ -3190,17 +3188,17 @@
       </w:pPr>
       <w:r>
         <w:rPr/>
-        <w:t xml:space="preserve">Il clique sur </w:t>
+        <w:t xml:space="preserve">Elle sélectionne </w:t>
       </w:r>
       <w:r>
         <w:rPr>
           <w:rStyle w:val="Strong"/>
         </w:rPr>
-        <w:t>« Finaliser »</w:t>
+        <w:t>12h00</w:t>
       </w:r>
       <w:r>
         <w:rPr/>
-        <w:t xml:space="preserve"> dès qu’il a validé l’heure.</w:t>
+        <w:t>, un horaire parfait en début d’après-midi puisqu’elle est en vacances d’été.</w:t>
       </w:r>
     </w:p>
     <w:p>
@@ -3211,7 +3209,7 @@
       </w:pPr>
       <w:r>
         <w:rPr/>
-        <w:t>Étape 4 – Confirmation</w:t>
+        <w:t>Étape 4 – Formulaire</w:t>
       </w:r>
     </w:p>
     <w:p>
@@ -3230,7 +3228,13 @@
       </w:pPr>
       <w:r>
         <w:rPr/>
-        <w:t>Une fenêtre de confirmation s’affiche.</w:t>
+        <w:t xml:space="preserve">Le résumé s’affiche : </w:t>
+      </w:r>
+      <w:r>
+        <w:rPr>
+          <w:rStyle w:val="Strong"/>
+        </w:rPr>
+        <w:t>« Rendez-vous le 2025-06-06 à 12:00 pour une coloration avec Julie. »</w:t>
       </w:r>
     </w:p>
     <w:p>
@@ -3249,17 +3253,7 @@
       </w:pPr>
       <w:r>
         <w:rPr/>
-        <w:t xml:space="preserve">Il lit rapidement l’essentiel : </w:t>
-      </w:r>
-      <w:r>
-        <w:rPr>
-          <w:rStyle w:val="Strong"/>
-        </w:rPr>
-        <w:t>« Réservation confirmée – Coupe courte – Mardi 3 juin – 12h00 »</w:t>
-      </w:r>
-      <w:r>
-        <w:rPr/>
-        <w:t>.</w:t>
+        <w:t>Elle remplit le formulaire rapidement avec ses infos personnelles.</w:t>
       </w:r>
     </w:p>
     <w:p>
@@ -3278,38 +3272,17 @@
       </w:pPr>
       <w:r>
         <w:rPr/>
-        <w:t>Pour lui, c’est réglé.</w:t>
-      </w:r>
-    </w:p>
-    <w:p>
-      <w:pPr>
-        <w:pStyle w:val="Titre2"/>
+        <w:t xml:space="preserve">Elle clique sur </w:t>
+      </w:r>
+      <w:r>
+        <w:rPr>
+          <w:rStyle w:val="Strong"/>
+        </w:rPr>
+        <w:t>« Soumettre »</w:t>
+      </w:r>
+      <w:r>
         <w:rPr/>
-      </w:pPr>
-      <w:r>
-        <w:rPr/>
-      </w:r>
-    </w:p>
-    <w:p>
-      <w:pPr>
-        <w:pStyle w:val="Titre2"/>
-        <w:rPr/>
-      </w:pPr>
-      <w:r>
-        <w:rPr/>
-        <w:t>Scénarimage – Élodie Tremblay</w:t>
-      </w:r>
-    </w:p>
-    <w:p>
-      <w:pPr>
-        <w:pStyle w:val="Corpsdetexte"/>
-        <w:rPr/>
-      </w:pPr>
-      <w:r>
-        <w:rPr>
-          <w:rStyle w:val="Strong"/>
-        </w:rPr>
-        <w:t>Objectif : Réserver une coupe femme avec mise en plis le mardi 3 juin 2025 à 17h15</w:t>
+        <w:t>.</w:t>
       </w:r>
     </w:p>
     <w:p>
@@ -3320,7 +3293,7 @@
       </w:pPr>
       <w:r>
         <w:rPr/>
-        <w:t>Étape 1 – Page d’accueil</w:t>
+        <w:t>Étape 5 – Confirmation</w:t>
       </w:r>
     </w:p>
     <w:p>
@@ -3339,7 +3312,14 @@
       </w:pPr>
       <w:r>
         <w:rPr/>
-        <w:t>Élodie arrive sur le site.</w:t>
+        <w:t>Une page affiche le message clair :</w:t>
+        <w:br/>
+      </w:r>
+      <w:r>
+        <w:rPr>
+          <w:rStyle w:val="Strong"/>
+        </w:rPr>
+        <w:t>« Rendez-vous confirmé le 2025-06-06 à 12:00 avec Julie. »</w:t>
       </w:r>
     </w:p>
     <w:p>
@@ -3358,36 +3338,90 @@
       </w:pPr>
       <w:r>
         <w:rPr/>
-        <w:t>Elle prend quelques secondes pour admirer la photo du chalet et l’ambiance chaleureuse.</w:t>
+        <w:t>Elle se sent rassurée, ferme la page, et attend sa journée de soins avec plaisir.</w:t>
       </w:r>
     </w:p>
     <w:p>
       <w:pPr>
+        <w:pStyle w:val="Normal"/>
+        <w:rPr/>
+      </w:pPr>
+      <w:r>
+        <w:rPr/>
+      </w:r>
+    </w:p>
+    <w:p>
+      <w:pPr>
+        <w:pStyle w:val="Titre3"/>
+        <w:rPr>
+          <w:rFonts w:ascii="Calibri" w:hAnsi="Calibri"/>
+          <w:sz w:val="22"/>
+          <w:szCs w:val="26"/>
+        </w:rPr>
+      </w:pPr>
+      <w:r>
+        <w:rPr>
+          <w:rStyle w:val="Strong"/>
+          <w:b/>
+          <w:sz w:val="26"/>
+          <w:szCs w:val="26"/>
+        </w:rPr>
+        <w:t>6. Scénarimage – Karim Benyahia</w:t>
+      </w:r>
+    </w:p>
+    <w:p>
+      <w:pPr>
         <w:pStyle w:val="Corpsdetexte"/>
-        <w:numPr>
-          <w:ilvl w:val="0"/>
-          <w:numId w:val="19"/>
-        </w:numPr>
-        <w:tabs>
-          <w:tab w:val="clear" w:pos="720"/>
-          <w:tab w:val="left" w:pos="0" w:leader="none"/>
-        </w:tabs>
-        <w:ind w:left="709" w:hanging="283"/>
         <w:rPr/>
       </w:pPr>
       <w:r>
+        <w:rPr>
+          <w:rStyle w:val="Strong"/>
+        </w:rPr>
+        <w:t>Objectif</w:t>
+      </w:r>
+      <w:r>
         <w:rPr/>
-        <w:t xml:space="preserve">Elle clique sur le bouton </w:t>
+        <w:t xml:space="preserve"> : Réserver une </w:t>
       </w:r>
       <w:r>
         <w:rPr>
           <w:rStyle w:val="Strong"/>
         </w:rPr>
-        <w:t>« Réserver »</w:t>
+        <w:t>coupe avec Lucie</w:t>
       </w:r>
       <w:r>
         <w:rPr/>
-        <w:t xml:space="preserve"> pour accéder aux services.</w:t>
+        <w:t xml:space="preserve">, le </w:t>
+      </w:r>
+      <w:r>
+        <w:rPr>
+          <w:b/>
+          <w:bCs/>
+        </w:rPr>
+        <w:t>jeudi</w:t>
+      </w:r>
+      <w:r>
+        <w:rPr>
+          <w:rStyle w:val="Strong"/>
+        </w:rPr>
+        <w:t xml:space="preserve"> </w:t>
+      </w:r>
+      <w:r>
+        <w:rPr>
+          <w:rStyle w:val="Strong"/>
+        </w:rPr>
+        <w:t>20</w:t>
+      </w:r>
+      <w:r>
+        <w:rPr>
+          <w:rStyle w:val="Strong"/>
+        </w:rPr>
+        <w:t xml:space="preserve"> juin 2025 à 17h</w:t>
+      </w:r>
+      <w:r>
+        <w:rPr/>
+        <w:t>, pour un mariage prévu le week-end. Il précisera le type de coupe sur place.</w:t>
       </w:r>
     </w:p>
     <w:p>
@@ -3398,7 +3432,7 @@
       </w:pPr>
       <w:r>
         <w:rPr/>
-        <w:t>Étape 2 – Sélection du service</w:t>
+        <w:t>Étape 1 – Accueil</w:t>
       </w:r>
     </w:p>
     <w:p>
@@ -3417,17 +3451,7 @@
       </w:pPr>
       <w:r>
         <w:rPr/>
-        <w:t xml:space="preserve">Sur la page de sélection, elle clique sur </w:t>
-      </w:r>
-      <w:r>
-        <w:rPr>
-          <w:rStyle w:val="Strong"/>
-        </w:rPr>
-        <w:t>« Coupe femme »</w:t>
-      </w:r>
-      <w:r>
-        <w:rPr/>
-        <w:t>.</w:t>
+        <w:t>Karim ouvre le site directement depuis son ordinateur.</w:t>
       </w:r>
     </w:p>
     <w:p>
@@ -3446,65 +3470,17 @@
       </w:pPr>
       <w:r>
         <w:rPr/>
-        <w:t xml:space="preserve">Le menu déroulant apparaît et elle choisit </w:t>
+        <w:t xml:space="preserve">Il clique sans détour sur </w:t>
       </w:r>
       <w:r>
         <w:rPr>
           <w:rStyle w:val="Strong"/>
         </w:rPr>
-        <w:t>« Coupe femme &amp; mise en plis »</w:t>
+        <w:t>« Prendre un rendez-vous »</w:t>
       </w:r>
       <w:r>
         <w:rPr/>
-        <w:t>.</w:t>
-      </w:r>
-    </w:p>
-    <w:p>
-      <w:pPr>
-        <w:pStyle w:val="Corpsdetexte"/>
-        <w:numPr>
-          <w:ilvl w:val="0"/>
-          <w:numId w:val="20"/>
-        </w:numPr>
-        <w:tabs>
-          <w:tab w:val="clear" w:pos="720"/>
-          <w:tab w:val="left" w:pos="0" w:leader="none"/>
-        </w:tabs>
-        <w:ind w:left="709" w:hanging="283"/>
-        <w:rPr/>
-      </w:pPr>
-      <w:r>
-        <w:rPr/>
-        <w:t>Elle prend le temps de lire la description.</w:t>
-      </w:r>
-    </w:p>
-    <w:p>
-      <w:pPr>
-        <w:pStyle w:val="Corpsdetexte"/>
-        <w:numPr>
-          <w:ilvl w:val="0"/>
-          <w:numId w:val="20"/>
-        </w:numPr>
-        <w:tabs>
-          <w:tab w:val="clear" w:pos="720"/>
-          <w:tab w:val="left" w:pos="0" w:leader="none"/>
-        </w:tabs>
-        <w:ind w:left="709" w:hanging="283"/>
-        <w:rPr/>
-      </w:pPr>
-      <w:r>
-        <w:rPr/>
-        <w:t xml:space="preserve">Elle valide avec </w:t>
-      </w:r>
-      <w:r>
-        <w:rPr>
-          <w:rStyle w:val="Strong"/>
-        </w:rPr>
-        <w:t>« Continuer »</w:t>
-      </w:r>
-      <w:r>
-        <w:rPr/>
-        <w:t>.</w:t>
+        <w:t>, sans consulter le reste.</w:t>
       </w:r>
     </w:p>
     <w:p>
@@ -3515,7 +3491,7 @@
       </w:pPr>
       <w:r>
         <w:rPr/>
-        <w:t>Étape 3 – Choix de la date et de l’heure</w:t>
+        <w:t>Étape 2 – Sélection du service</w:t>
       </w:r>
     </w:p>
     <w:p>
@@ -3534,7 +3510,17 @@
       </w:pPr>
       <w:r>
         <w:rPr/>
-        <w:t>Elle consulte le calendrier dans l’interface.</w:t>
+        <w:t xml:space="preserve">Il choisit </w:t>
+      </w:r>
+      <w:r>
+        <w:rPr>
+          <w:rStyle w:val="Strong"/>
+        </w:rPr>
+        <w:t>« Coiffure &amp; coupe de cheveux »</w:t>
+      </w:r>
+      <w:r>
+        <w:rPr/>
+        <w:t xml:space="preserve"> dans le menu déroulant.</w:t>
       </w:r>
     </w:p>
     <w:p>
@@ -3553,75 +3539,7 @@
       </w:pPr>
       <w:r>
         <w:rPr/>
-        <w:t xml:space="preserve">Elle sélectionne la date du </w:t>
-      </w:r>
-      <w:r>
-        <w:rPr>
-          <w:rStyle w:val="Strong"/>
-        </w:rPr>
-        <w:t>mardi 3 juin 2025</w:t>
-      </w:r>
-      <w:r>
-        <w:rPr/>
-        <w:t>.</w:t>
-      </w:r>
-    </w:p>
-    <w:p>
-      <w:pPr>
-        <w:pStyle w:val="Corpsdetexte"/>
-        <w:numPr>
-          <w:ilvl w:val="0"/>
-          <w:numId w:val="21"/>
-        </w:numPr>
-        <w:tabs>
-          <w:tab w:val="clear" w:pos="720"/>
-          <w:tab w:val="left" w:pos="0" w:leader="none"/>
-        </w:tabs>
-        <w:ind w:left="709" w:hanging="283"/>
-        <w:rPr/>
-      </w:pPr>
-      <w:r>
-        <w:rPr/>
-        <w:t xml:space="preserve">Elle choisit l’horaire de </w:t>
-      </w:r>
-      <w:r>
-        <w:rPr>
-          <w:rStyle w:val="Strong"/>
-        </w:rPr>
-        <w:t>17h15</w:t>
-      </w:r>
-      <w:r>
-        <w:rPr/>
-        <w:t>, pratique avant sa sortie du soir.</w:t>
-      </w:r>
-    </w:p>
-    <w:p>
-      <w:pPr>
-        <w:pStyle w:val="Corpsdetexte"/>
-        <w:numPr>
-          <w:ilvl w:val="0"/>
-          <w:numId w:val="21"/>
-        </w:numPr>
-        <w:tabs>
-          <w:tab w:val="clear" w:pos="720"/>
-          <w:tab w:val="left" w:pos="0" w:leader="none"/>
-        </w:tabs>
-        <w:ind w:left="709" w:hanging="283"/>
-        <w:rPr/>
-      </w:pPr>
-      <w:r>
-        <w:rPr/>
-        <w:t xml:space="preserve">Elle clique sur </w:t>
-      </w:r>
-      <w:r>
-        <w:rPr>
-          <w:rStyle w:val="Strong"/>
-        </w:rPr>
-        <w:t>« Finaliser »</w:t>
-      </w:r>
-      <w:r>
-        <w:rPr/>
-        <w:t>.</w:t>
+        <w:t>Il apprécie la simplicité du formulaire.</w:t>
       </w:r>
     </w:p>
     <w:p>
@@ -3632,7 +3550,7 @@
       </w:pPr>
       <w:r>
         <w:rPr/>
-        <w:t>Étape 4 – Confirmation</w:t>
+        <w:t>Étape 3 – Sélection date, coiffeuse et heure</w:t>
       </w:r>
     </w:p>
     <w:p>
@@ -3651,7 +3569,17 @@
       </w:pPr>
       <w:r>
         <w:rPr/>
-        <w:t>Une fenêtre de confirmation s’ouvre avec tous les détails de sa réservation.</w:t>
+        <w:t xml:space="preserve">Il sélectionne </w:t>
+      </w:r>
+      <w:r>
+        <w:rPr>
+          <w:rStyle w:val="Strong"/>
+        </w:rPr>
+        <w:t>jeudi 19 juin 2025</w:t>
+      </w:r>
+      <w:r>
+        <w:rPr/>
+        <w:t xml:space="preserve"> dans le calendrier.</w:t>
       </w:r>
     </w:p>
     <w:p>
@@ -3670,7 +3598,17 @@
       </w:pPr>
       <w:r>
         <w:rPr/>
-        <w:t>Elle prend soin de tout relire.</w:t>
+        <w:t xml:space="preserve">Il choisit </w:t>
+      </w:r>
+      <w:r>
+        <w:rPr>
+          <w:rStyle w:val="Strong"/>
+        </w:rPr>
+        <w:t>Lucie</w:t>
+      </w:r>
+      <w:r>
+        <w:rPr/>
+        <w:t>, sa coiffeuse pour cette fois.</w:t>
       </w:r>
     </w:p>
     <w:p>
@@ -3689,14 +3627,148 @@
       </w:pPr>
       <w:r>
         <w:rPr/>
-        <w:t>Elle ferme la page avec satisfaction.</w:t>
+        <w:t xml:space="preserve">Il opte pour </w:t>
+      </w:r>
+      <w:r>
+        <w:rPr>
+          <w:rStyle w:val="Strong"/>
+        </w:rPr>
+        <w:t>17h00</w:t>
+      </w:r>
+      <w:r>
+        <w:rPr/>
+        <w:t>, juste après le travail.</w:t>
       </w:r>
     </w:p>
     <w:p>
       <w:pPr>
+        <w:pStyle w:val="Titre4"/>
+        <w:spacing w:before="200" w:after="283"/>
+        <w:rPr/>
+      </w:pPr>
+      <w:r>
+        <w:rPr/>
+        <w:t>Étape 4 – Formulaire</w:t>
+      </w:r>
+    </w:p>
+    <w:p>
+      <w:pPr>
+        <w:pStyle w:val="Corpsdetexte"/>
+        <w:numPr>
+          <w:ilvl w:val="0"/>
+          <w:numId w:val="23"/>
+        </w:numPr>
+        <w:tabs>
+          <w:tab w:val="clear" w:pos="720"/>
+          <w:tab w:val="left" w:pos="0" w:leader="none"/>
+        </w:tabs>
+        <w:ind w:left="709" w:hanging="283"/>
+        <w:rPr/>
+      </w:pPr>
+      <w:r>
+        <w:rPr/>
+        <w:t xml:space="preserve">Il confirme l’information : </w:t>
+      </w:r>
+      <w:r>
+        <w:rPr>
+          <w:rStyle w:val="Strong"/>
+        </w:rPr>
+        <w:t>coupe le 19 juin à 17h avec Lucie</w:t>
+      </w:r>
+      <w:r>
+        <w:rPr/>
+        <w:t>.</w:t>
+      </w:r>
+    </w:p>
+    <w:p>
+      <w:pPr>
+        <w:pStyle w:val="Corpsdetexte"/>
+        <w:numPr>
+          <w:ilvl w:val="0"/>
+          <w:numId w:val="23"/>
+        </w:numPr>
+        <w:tabs>
+          <w:tab w:val="clear" w:pos="720"/>
+          <w:tab w:val="left" w:pos="0" w:leader="none"/>
+        </w:tabs>
+        <w:ind w:left="709" w:hanging="283"/>
+        <w:rPr/>
+      </w:pPr>
+      <w:r>
+        <w:rPr/>
+        <w:t xml:space="preserve">Il entre uniquement les champs nécessaires (nom, courriel) et clique sur </w:t>
+      </w:r>
+      <w:r>
+        <w:rPr>
+          <w:rStyle w:val="Strong"/>
+        </w:rPr>
+        <w:t>« Soumettre »</w:t>
+      </w:r>
+      <w:r>
+        <w:rPr/>
+        <w:t>.</w:t>
+      </w:r>
+    </w:p>
+    <w:p>
+      <w:pPr>
+        <w:pStyle w:val="Titre4"/>
+        <w:spacing w:before="200" w:after="283"/>
+        <w:rPr/>
+      </w:pPr>
+      <w:r>
+        <w:rPr/>
+        <w:t>Étape 5 – Confirmation</w:t>
+      </w:r>
+    </w:p>
+    <w:p>
+      <w:pPr>
+        <w:pStyle w:val="Corpsdetexte"/>
+        <w:numPr>
+          <w:ilvl w:val="0"/>
+          <w:numId w:val="24"/>
+        </w:numPr>
+        <w:tabs>
+          <w:tab w:val="clear" w:pos="720"/>
+          <w:tab w:val="left" w:pos="0" w:leader="none"/>
+        </w:tabs>
+        <w:ind w:left="709" w:hanging="283"/>
+        <w:rPr/>
+      </w:pPr>
+      <w:r>
+        <w:rPr/>
+        <w:t>Le message s’affiche :</w:t>
+        <w:br/>
+      </w:r>
+      <w:r>
+        <w:rPr>
+          <w:rStyle w:val="Strong"/>
+        </w:rPr>
+        <w:t>« Rendez-vous confirmé le 2025-06-19 à 17:00 avec Lucie. »</w:t>
+      </w:r>
+    </w:p>
+    <w:p>
+      <w:pPr>
+        <w:pStyle w:val="Corpsdetexte"/>
+        <w:numPr>
+          <w:ilvl w:val="0"/>
+          <w:numId w:val="24"/>
+        </w:numPr>
+        <w:tabs>
+          <w:tab w:val="clear" w:pos="720"/>
+          <w:tab w:val="left" w:pos="0" w:leader="none"/>
+        </w:tabs>
+        <w:ind w:left="709" w:hanging="283"/>
+        <w:rPr/>
+      </w:pPr>
+      <w:r>
+        <w:rPr/>
+        <w:t>Il referme la page. Mission accomplie.</w:t>
+      </w:r>
+    </w:p>
+    <w:p>
+      <w:pPr>
         <w:pStyle w:val="Normal"/>
         <w:rPr>
-          <w:rStyle w:val="Strong"/>
           <w:rFonts w:ascii="Calibri" w:hAnsi="Calibri"/>
           <w:sz w:val="22"/>
           <w:szCs w:val="26"/>
@@ -3704,10 +3776,15 @@
       </w:pPr>
       <w:r>
         <w:rPr>
+          <w:rStyle w:val="Strong"/>
           <w:rFonts w:ascii="Calibri" w:hAnsi="Calibri"/>
+          <w:i/>
+          <w:iCs/>
+          <w:color w:val="000000"/>
           <w:sz w:val="22"/>
           <w:szCs w:val="26"/>
         </w:rPr>
+        <w:t>Parmi les 2 scénarimages nous avons choisi le 1er scénarimage design, celui qui est en couleurs clairs, celui où ya la personnage Élodie.</w:t>
       </w:r>
     </w:p>
     <w:p>
@@ -6932,6 +7009,280 @@
     </w:lvl>
   </w:abstractNum>
   <w:abstractNum w:abstractNumId="23">
+    <w:lvl w:ilvl="0">
+      <w:start w:val="1"/>
+      <w:numFmt w:val="bullet"/>
+      <w:lvlText w:val=""/>
+      <w:lvlJc w:val="left"/>
+      <w:pPr>
+        <w:tabs>
+          <w:tab w:val="num" w:pos="709"/>
+        </w:tabs>
+        <w:ind w:left="709" w:hanging="283"/>
+      </w:pPr>
+      <w:rPr>
+        <w:rFonts w:ascii="Symbol" w:hAnsi="Symbol" w:cs="Symbol" w:hint="default"/>
+      </w:rPr>
+    </w:lvl>
+    <w:lvl w:ilvl="1">
+      <w:start w:val="1"/>
+      <w:numFmt w:val="bullet"/>
+      <w:lvlText w:val=""/>
+      <w:lvlJc w:val="left"/>
+      <w:pPr>
+        <w:tabs>
+          <w:tab w:val="num" w:pos="1418"/>
+        </w:tabs>
+        <w:ind w:left="1418" w:hanging="283"/>
+      </w:pPr>
+      <w:rPr>
+        <w:rFonts w:ascii="Symbol" w:hAnsi="Symbol" w:cs="Symbol" w:hint="default"/>
+      </w:rPr>
+    </w:lvl>
+    <w:lvl w:ilvl="2">
+      <w:start w:val="1"/>
+      <w:numFmt w:val="bullet"/>
+      <w:lvlText w:val=""/>
+      <w:lvlJc w:val="left"/>
+      <w:pPr>
+        <w:tabs>
+          <w:tab w:val="num" w:pos="2127"/>
+        </w:tabs>
+        <w:ind w:left="2127" w:hanging="283"/>
+      </w:pPr>
+      <w:rPr>
+        <w:rFonts w:ascii="Symbol" w:hAnsi="Symbol" w:cs="Symbol" w:hint="default"/>
+      </w:rPr>
+    </w:lvl>
+    <w:lvl w:ilvl="3">
+      <w:start w:val="1"/>
+      <w:numFmt w:val="bullet"/>
+      <w:lvlText w:val=""/>
+      <w:lvlJc w:val="left"/>
+      <w:pPr>
+        <w:tabs>
+          <w:tab w:val="num" w:pos="2836"/>
+        </w:tabs>
+        <w:ind w:left="2836" w:hanging="283"/>
+      </w:pPr>
+      <w:rPr>
+        <w:rFonts w:ascii="Symbol" w:hAnsi="Symbol" w:cs="Symbol" w:hint="default"/>
+      </w:rPr>
+    </w:lvl>
+    <w:lvl w:ilvl="4">
+      <w:start w:val="1"/>
+      <w:numFmt w:val="bullet"/>
+      <w:lvlText w:val=""/>
+      <w:lvlJc w:val="left"/>
+      <w:pPr>
+        <w:tabs>
+          <w:tab w:val="num" w:pos="3545"/>
+        </w:tabs>
+        <w:ind w:left="3545" w:hanging="283"/>
+      </w:pPr>
+      <w:rPr>
+        <w:rFonts w:ascii="Symbol" w:hAnsi="Symbol" w:cs="Symbol" w:hint="default"/>
+      </w:rPr>
+    </w:lvl>
+    <w:lvl w:ilvl="5">
+      <w:start w:val="1"/>
+      <w:numFmt w:val="bullet"/>
+      <w:lvlText w:val=""/>
+      <w:lvlJc w:val="left"/>
+      <w:pPr>
+        <w:tabs>
+          <w:tab w:val="num" w:pos="4254"/>
+        </w:tabs>
+        <w:ind w:left="4254" w:hanging="283"/>
+      </w:pPr>
+      <w:rPr>
+        <w:rFonts w:ascii="Symbol" w:hAnsi="Symbol" w:cs="Symbol" w:hint="default"/>
+      </w:rPr>
+    </w:lvl>
+    <w:lvl w:ilvl="6">
+      <w:start w:val="1"/>
+      <w:numFmt w:val="bullet"/>
+      <w:lvlText w:val=""/>
+      <w:lvlJc w:val="left"/>
+      <w:pPr>
+        <w:tabs>
+          <w:tab w:val="num" w:pos="4963"/>
+        </w:tabs>
+        <w:ind w:left="4963" w:hanging="283"/>
+      </w:pPr>
+      <w:rPr>
+        <w:rFonts w:ascii="Symbol" w:hAnsi="Symbol" w:cs="Symbol" w:hint="default"/>
+      </w:rPr>
+    </w:lvl>
+    <w:lvl w:ilvl="7">
+      <w:start w:val="1"/>
+      <w:numFmt w:val="bullet"/>
+      <w:lvlText w:val=""/>
+      <w:lvlJc w:val="left"/>
+      <w:pPr>
+        <w:tabs>
+          <w:tab w:val="num" w:pos="5672"/>
+        </w:tabs>
+        <w:ind w:left="5672" w:hanging="283"/>
+      </w:pPr>
+      <w:rPr>
+        <w:rFonts w:ascii="Symbol" w:hAnsi="Symbol" w:cs="Symbol" w:hint="default"/>
+      </w:rPr>
+    </w:lvl>
+    <w:lvl w:ilvl="8">
+      <w:start w:val="1"/>
+      <w:numFmt w:val="bullet"/>
+      <w:lvlText w:val=""/>
+      <w:lvlJc w:val="left"/>
+      <w:pPr>
+        <w:tabs>
+          <w:tab w:val="num" w:pos="6381"/>
+        </w:tabs>
+        <w:ind w:left="6381" w:hanging="283"/>
+      </w:pPr>
+      <w:rPr>
+        <w:rFonts w:ascii="Symbol" w:hAnsi="Symbol" w:cs="Symbol" w:hint="default"/>
+      </w:rPr>
+    </w:lvl>
+  </w:abstractNum>
+  <w:abstractNum w:abstractNumId="24">
+    <w:lvl w:ilvl="0">
+      <w:start w:val="1"/>
+      <w:numFmt w:val="bullet"/>
+      <w:lvlText w:val=""/>
+      <w:lvlJc w:val="left"/>
+      <w:pPr>
+        <w:tabs>
+          <w:tab w:val="num" w:pos="709"/>
+        </w:tabs>
+        <w:ind w:left="709" w:hanging="283"/>
+      </w:pPr>
+      <w:rPr>
+        <w:rFonts w:ascii="Symbol" w:hAnsi="Symbol" w:cs="Symbol" w:hint="default"/>
+      </w:rPr>
+    </w:lvl>
+    <w:lvl w:ilvl="1">
+      <w:start w:val="1"/>
+      <w:numFmt w:val="bullet"/>
+      <w:lvlText w:val=""/>
+      <w:lvlJc w:val="left"/>
+      <w:pPr>
+        <w:tabs>
+          <w:tab w:val="num" w:pos="1418"/>
+        </w:tabs>
+        <w:ind w:left="1418" w:hanging="283"/>
+      </w:pPr>
+      <w:rPr>
+        <w:rFonts w:ascii="Symbol" w:hAnsi="Symbol" w:cs="Symbol" w:hint="default"/>
+      </w:rPr>
+    </w:lvl>
+    <w:lvl w:ilvl="2">
+      <w:start w:val="1"/>
+      <w:numFmt w:val="bullet"/>
+      <w:lvlText w:val=""/>
+      <w:lvlJc w:val="left"/>
+      <w:pPr>
+        <w:tabs>
+          <w:tab w:val="num" w:pos="2127"/>
+        </w:tabs>
+        <w:ind w:left="2127" w:hanging="283"/>
+      </w:pPr>
+      <w:rPr>
+        <w:rFonts w:ascii="Symbol" w:hAnsi="Symbol" w:cs="Symbol" w:hint="default"/>
+      </w:rPr>
+    </w:lvl>
+    <w:lvl w:ilvl="3">
+      <w:start w:val="1"/>
+      <w:numFmt w:val="bullet"/>
+      <w:lvlText w:val=""/>
+      <w:lvlJc w:val="left"/>
+      <w:pPr>
+        <w:tabs>
+          <w:tab w:val="num" w:pos="2836"/>
+        </w:tabs>
+        <w:ind w:left="2836" w:hanging="283"/>
+      </w:pPr>
+      <w:rPr>
+        <w:rFonts w:ascii="Symbol" w:hAnsi="Symbol" w:cs="Symbol" w:hint="default"/>
+      </w:rPr>
+    </w:lvl>
+    <w:lvl w:ilvl="4">
+      <w:start w:val="1"/>
+      <w:numFmt w:val="bullet"/>
+      <w:lvlText w:val=""/>
+      <w:lvlJc w:val="left"/>
+      <w:pPr>
+        <w:tabs>
+          <w:tab w:val="num" w:pos="3545"/>
+        </w:tabs>
+        <w:ind w:left="3545" w:hanging="283"/>
+      </w:pPr>
+      <w:rPr>
+        <w:rFonts w:ascii="Symbol" w:hAnsi="Symbol" w:cs="Symbol" w:hint="default"/>
+      </w:rPr>
+    </w:lvl>
+    <w:lvl w:ilvl="5">
+      <w:start w:val="1"/>
+      <w:numFmt w:val="bullet"/>
+      <w:lvlText w:val=""/>
+      <w:lvlJc w:val="left"/>
+      <w:pPr>
+        <w:tabs>
+          <w:tab w:val="num" w:pos="4254"/>
+        </w:tabs>
+        <w:ind w:left="4254" w:hanging="283"/>
+      </w:pPr>
+      <w:rPr>
+        <w:rFonts w:ascii="Symbol" w:hAnsi="Symbol" w:cs="Symbol" w:hint="default"/>
+      </w:rPr>
+    </w:lvl>
+    <w:lvl w:ilvl="6">
+      <w:start w:val="1"/>
+      <w:numFmt w:val="bullet"/>
+      <w:lvlText w:val=""/>
+      <w:lvlJc w:val="left"/>
+      <w:pPr>
+        <w:tabs>
+          <w:tab w:val="num" w:pos="4963"/>
+        </w:tabs>
+        <w:ind w:left="4963" w:hanging="283"/>
+      </w:pPr>
+      <w:rPr>
+        <w:rFonts w:ascii="Symbol" w:hAnsi="Symbol" w:cs="Symbol" w:hint="default"/>
+      </w:rPr>
+    </w:lvl>
+    <w:lvl w:ilvl="7">
+      <w:start w:val="1"/>
+      <w:numFmt w:val="bullet"/>
+      <w:lvlText w:val=""/>
+      <w:lvlJc w:val="left"/>
+      <w:pPr>
+        <w:tabs>
+          <w:tab w:val="num" w:pos="5672"/>
+        </w:tabs>
+        <w:ind w:left="5672" w:hanging="283"/>
+      </w:pPr>
+      <w:rPr>
+        <w:rFonts w:ascii="Symbol" w:hAnsi="Symbol" w:cs="Symbol" w:hint="default"/>
+      </w:rPr>
+    </w:lvl>
+    <w:lvl w:ilvl="8">
+      <w:start w:val="1"/>
+      <w:numFmt w:val="bullet"/>
+      <w:lvlText w:val=""/>
+      <w:lvlJc w:val="left"/>
+      <w:pPr>
+        <w:tabs>
+          <w:tab w:val="num" w:pos="6381"/>
+        </w:tabs>
+        <w:ind w:left="6381" w:hanging="283"/>
+      </w:pPr>
+      <w:rPr>
+        <w:rFonts w:ascii="Symbol" w:hAnsi="Symbol" w:cs="Symbol" w:hint="default"/>
+      </w:rPr>
+    </w:lvl>
+  </w:abstractNum>
+  <w:abstractNum w:abstractNumId="25">
     <w:lvl w:ilvl="0">
       <w:start w:val="1"/>
       <w:numFmt w:val="none"/>
@@ -7118,6 +7469,12 @@
   </w:num>
   <w:num w:numId="23">
     <w:abstractNumId w:val="23"/>
+  </w:num>
+  <w:num w:numId="24">
+    <w:abstractNumId w:val="24"/>
+  </w:num>
+  <w:num w:numId="25">
+    <w:abstractNumId w:val="25"/>
   </w:num>
 </w:numbering>
 </file>
@@ -7978,10 +8335,7 @@
   </w:style>
   <w:style w:type="character" w:styleId="Strong">
     <w:name w:val="Strong"/>
-    <w:basedOn w:val="DefaultParagraphFont"/>
-    <w:uiPriority w:val="22"/>
     <w:qFormat/>
-    <w:rsid w:val="00fc693f"/>
     <w:rPr>
       <w:b/>
       <w:bCs/>
@@ -8100,6 +8454,13 @@
     <w:rPr>
       <w:color w:val="800000"/>
       <w:u w:val="single"/>
+    </w:rPr>
+  </w:style>
+  <w:style w:type="character" w:styleId="Puces">
+    <w:name w:val="Puces"/>
+    <w:qFormat/>
+    <w:rPr>
+      <w:rFonts w:ascii="OpenSymbol" w:hAnsi="OpenSymbol" w:eastAsia="OpenSymbol" w:cs="OpenSymbol"/>
     </w:rPr>
   </w:style>
   <w:style w:type="paragraph" w:styleId="Titre" w:customStyle="1">

</xml_diff>

<commit_message>
lien du site, s1 accueil
</commit_message>
<xml_diff>
--- a/Devoir2_SalonBoreal_Rapport.docx
+++ b/Devoir2_SalonBoreal_Rapport.docx
@@ -337,7 +337,6 @@
               <w:color w:val="auto"/>
               <w:sz w:val="48"/>
               <w:szCs w:val="48"/>
-              <w:highlight w:val="yellow"/>
             </w:rPr>
             <w:t>Contents</w:t>
           </w:r>
@@ -387,7 +386,7 @@
             </w:rPr>
             <w:fldChar w:fldCharType="separate"/>
           </w:r>
-          <w:hyperlink w:anchor="_Toc200013851" w:history="1">
+          <w:hyperlink w:anchor="_Toc200102279" w:history="1">
             <w:r>
               <w:rPr>
                 <w:rStyle w:val="Hyperlink"/>
@@ -414,7 +413,7 @@
                 <w:noProof/>
                 <w:webHidden/>
               </w:rPr>
-              <w:instrText xml:space="preserve"> PAGEREF _Toc200013851 \h </w:instrText>
+              <w:instrText xml:space="preserve"> PAGEREF _Toc200102279 \h </w:instrText>
             </w:r>
             <w:r>
               <w:rPr>
@@ -459,7 +458,7 @@
               <w14:ligatures w14:val="standardContextual"/>
             </w:rPr>
           </w:pPr>
-          <w:hyperlink w:anchor="_Toc200013852" w:history="1">
+          <w:hyperlink w:anchor="_Toc200102280" w:history="1">
             <w:r>
               <w:rPr>
                 <w:rStyle w:val="Hyperlink"/>
@@ -486,7 +485,7 @@
                 <w:noProof/>
                 <w:webHidden/>
               </w:rPr>
-              <w:instrText xml:space="preserve"> PAGEREF _Toc200013852 \h </w:instrText>
+              <w:instrText xml:space="preserve"> PAGEREF _Toc200102280 \h </w:instrText>
             </w:r>
             <w:r>
               <w:rPr>
@@ -532,7 +531,7 @@
               <w14:ligatures w14:val="standardContextual"/>
             </w:rPr>
           </w:pPr>
-          <w:hyperlink w:anchor="_Toc200013853" w:history="1">
+          <w:hyperlink w:anchor="_Toc200102281" w:history="1">
             <w:r>
               <w:rPr>
                 <w:rStyle w:val="Hyperlink"/>
@@ -561,7 +560,7 @@
                 <w:noProof/>
                 <w:webHidden/>
               </w:rPr>
-              <w:instrText xml:space="preserve"> PAGEREF _Toc200013853 \h </w:instrText>
+              <w:instrText xml:space="preserve"> PAGEREF _Toc200102281 \h </w:instrText>
             </w:r>
             <w:r>
               <w:rPr>
@@ -606,7 +605,7 @@
               <w14:ligatures w14:val="standardContextual"/>
             </w:rPr>
           </w:pPr>
-          <w:hyperlink w:anchor="_Toc200013854" w:history="1">
+          <w:hyperlink w:anchor="_Toc200102282" w:history="1">
             <w:r>
               <w:rPr>
                 <w:rStyle w:val="Hyperlink"/>
@@ -633,7 +632,7 @@
                 <w:noProof/>
                 <w:webHidden/>
               </w:rPr>
-              <w:instrText xml:space="preserve"> PAGEREF _Toc200013854 \h </w:instrText>
+              <w:instrText xml:space="preserve"> PAGEREF _Toc200102282 \h </w:instrText>
             </w:r>
             <w:r>
               <w:rPr>
@@ -678,7 +677,7 @@
               <w14:ligatures w14:val="standardContextual"/>
             </w:rPr>
           </w:pPr>
-          <w:hyperlink w:anchor="_Toc200013855" w:history="1">
+          <w:hyperlink w:anchor="_Toc200102283" w:history="1">
             <w:r>
               <w:rPr>
                 <w:rStyle w:val="Hyperlink"/>
@@ -705,7 +704,7 @@
                 <w:noProof/>
                 <w:webHidden/>
               </w:rPr>
-              <w:instrText xml:space="preserve"> PAGEREF _Toc200013855 \h </w:instrText>
+              <w:instrText xml:space="preserve"> PAGEREF _Toc200102283 \h </w:instrText>
             </w:r>
             <w:r>
               <w:rPr>
@@ -750,7 +749,7 @@
               <w14:ligatures w14:val="standardContextual"/>
             </w:rPr>
           </w:pPr>
-          <w:hyperlink w:anchor="_Toc200013856" w:history="1">
+          <w:hyperlink w:anchor="_Toc200102284" w:history="1">
             <w:r>
               <w:rPr>
                 <w:rStyle w:val="Hyperlink"/>
@@ -777,7 +776,7 @@
                 <w:noProof/>
                 <w:webHidden/>
               </w:rPr>
-              <w:instrText xml:space="preserve"> PAGEREF _Toc200013856 \h </w:instrText>
+              <w:instrText xml:space="preserve"> PAGEREF _Toc200102284 \h </w:instrText>
             </w:r>
             <w:r>
               <w:rPr>
@@ -822,7 +821,7 @@
               <w14:ligatures w14:val="standardContextual"/>
             </w:rPr>
           </w:pPr>
-          <w:hyperlink w:anchor="_Toc200013857" w:history="1">
+          <w:hyperlink w:anchor="_Toc200102285" w:history="1">
             <w:r>
               <w:rPr>
                 <w:rStyle w:val="Hyperlink"/>
@@ -849,7 +848,7 @@
                 <w:noProof/>
                 <w:webHidden/>
               </w:rPr>
-              <w:instrText xml:space="preserve"> PAGEREF _Toc200013857 \h </w:instrText>
+              <w:instrText xml:space="preserve"> PAGEREF _Toc200102285 \h </w:instrText>
             </w:r>
             <w:r>
               <w:rPr>
@@ -894,7 +893,7 @@
               <w14:ligatures w14:val="standardContextual"/>
             </w:rPr>
           </w:pPr>
-          <w:hyperlink w:anchor="_Toc200013858" w:history="1">
+          <w:hyperlink w:anchor="_Toc200102286" w:history="1">
             <w:r>
               <w:rPr>
                 <w:rStyle w:val="Hyperlink"/>
@@ -921,7 +920,7 @@
                 <w:noProof/>
                 <w:webHidden/>
               </w:rPr>
-              <w:instrText xml:space="preserve"> PAGEREF _Toc200013858 \h </w:instrText>
+              <w:instrText xml:space="preserve"> PAGEREF _Toc200102286 \h </w:instrText>
             </w:r>
             <w:r>
               <w:rPr>
@@ -967,7 +966,7 @@
               <w14:ligatures w14:val="standardContextual"/>
             </w:rPr>
           </w:pPr>
-          <w:hyperlink w:anchor="_Toc200013859" w:history="1">
+          <w:hyperlink w:anchor="_Toc200102287" w:history="1">
             <w:r>
               <w:rPr>
                 <w:rStyle w:val="Hyperlink"/>
@@ -996,7 +995,7 @@
                 <w:noProof/>
                 <w:webHidden/>
               </w:rPr>
-              <w:instrText xml:space="preserve"> PAGEREF _Toc200013859 \h </w:instrText>
+              <w:instrText xml:space="preserve"> PAGEREF _Toc200102287 \h </w:instrText>
             </w:r>
             <w:r>
               <w:rPr>
@@ -1041,7 +1040,7 @@
               <w14:ligatures w14:val="standardContextual"/>
             </w:rPr>
           </w:pPr>
-          <w:hyperlink w:anchor="_Toc200013860" w:history="1">
+          <w:hyperlink w:anchor="_Toc200102288" w:history="1">
             <w:r>
               <w:rPr>
                 <w:rStyle w:val="Hyperlink"/>
@@ -1068,7 +1067,7 @@
                 <w:noProof/>
                 <w:webHidden/>
               </w:rPr>
-              <w:instrText xml:space="preserve"> PAGEREF _Toc200013860 \h </w:instrText>
+              <w:instrText xml:space="preserve"> PAGEREF _Toc200102288 \h </w:instrText>
             </w:r>
             <w:r>
               <w:rPr>
@@ -1113,7 +1112,7 @@
               <w14:ligatures w14:val="standardContextual"/>
             </w:rPr>
           </w:pPr>
-          <w:hyperlink w:anchor="_Toc200013861" w:history="1">
+          <w:hyperlink w:anchor="_Toc200102289" w:history="1">
             <w:r>
               <w:rPr>
                 <w:rStyle w:val="Hyperlink"/>
@@ -1140,7 +1139,7 @@
                 <w:noProof/>
                 <w:webHidden/>
               </w:rPr>
-              <w:instrText xml:space="preserve"> PAGEREF _Toc200013861 \h </w:instrText>
+              <w:instrText xml:space="preserve"> PAGEREF _Toc200102289 \h </w:instrText>
             </w:r>
             <w:r>
               <w:rPr>
@@ -1185,7 +1184,7 @@
               <w14:ligatures w14:val="standardContextual"/>
             </w:rPr>
           </w:pPr>
-          <w:hyperlink w:anchor="_Toc200013862" w:history="1">
+          <w:hyperlink w:anchor="_Toc200102290" w:history="1">
             <w:r>
               <w:rPr>
                 <w:rStyle w:val="Hyperlink"/>
@@ -1212,7 +1211,7 @@
                 <w:noProof/>
                 <w:webHidden/>
               </w:rPr>
-              <w:instrText xml:space="preserve"> PAGEREF _Toc200013862 \h </w:instrText>
+              <w:instrText xml:space="preserve"> PAGEREF _Toc200102290 \h </w:instrText>
             </w:r>
             <w:r>
               <w:rPr>
@@ -1257,7 +1256,7 @@
               <w14:ligatures w14:val="standardContextual"/>
             </w:rPr>
           </w:pPr>
-          <w:hyperlink w:anchor="_Toc200013863" w:history="1">
+          <w:hyperlink w:anchor="_Toc200102291" w:history="1">
             <w:r>
               <w:rPr>
                 <w:rStyle w:val="Hyperlink"/>
@@ -1284,7 +1283,7 @@
                 <w:noProof/>
                 <w:webHidden/>
               </w:rPr>
-              <w:instrText xml:space="preserve"> PAGEREF _Toc200013863 \h </w:instrText>
+              <w:instrText xml:space="preserve"> PAGEREF _Toc200102291 \h </w:instrText>
             </w:r>
             <w:r>
               <w:rPr>
@@ -1329,7 +1328,7 @@
               <w14:ligatures w14:val="standardContextual"/>
             </w:rPr>
           </w:pPr>
-          <w:hyperlink w:anchor="_Toc200013864" w:history="1">
+          <w:hyperlink w:anchor="_Toc200102292" w:history="1">
             <w:r>
               <w:rPr>
                 <w:rStyle w:val="Hyperlink"/>
@@ -1356,7 +1355,7 @@
                 <w:noProof/>
                 <w:webHidden/>
               </w:rPr>
-              <w:instrText xml:space="preserve"> PAGEREF _Toc200013864 \h </w:instrText>
+              <w:instrText xml:space="preserve"> PAGEREF _Toc200102292 \h </w:instrText>
             </w:r>
             <w:r>
               <w:rPr>
@@ -1402,7 +1401,7 @@
               <w14:ligatures w14:val="standardContextual"/>
             </w:rPr>
           </w:pPr>
-          <w:hyperlink w:anchor="_Toc200013865" w:history="1">
+          <w:hyperlink w:anchor="_Toc200102293" w:history="1">
             <w:r>
               <w:rPr>
                 <w:rStyle w:val="Hyperlink"/>
@@ -1431,7 +1430,7 @@
                 <w:noProof/>
                 <w:webHidden/>
               </w:rPr>
-              <w:instrText xml:space="preserve"> PAGEREF _Toc200013865 \h </w:instrText>
+              <w:instrText xml:space="preserve"> PAGEREF _Toc200102293 \h </w:instrText>
             </w:r>
             <w:r>
               <w:rPr>
@@ -1477,7 +1476,7 @@
               <w14:ligatures w14:val="standardContextual"/>
             </w:rPr>
           </w:pPr>
-          <w:hyperlink w:anchor="_Toc200013866" w:history="1">
+          <w:hyperlink w:anchor="_Toc200102294" w:history="1">
             <w:r>
               <w:rPr>
                 <w:rStyle w:val="Hyperlink"/>
@@ -1505,7 +1504,7 @@
                 <w:noProof/>
                 <w:webHidden/>
               </w:rPr>
-              <w:instrText xml:space="preserve"> PAGEREF _Toc200013866 \h </w:instrText>
+              <w:instrText xml:space="preserve"> PAGEREF _Toc200102294 \h </w:instrText>
             </w:r>
             <w:r>
               <w:rPr>
@@ -1550,7 +1549,7 @@
               <w14:ligatures w14:val="standardContextual"/>
             </w:rPr>
           </w:pPr>
-          <w:hyperlink w:anchor="_Toc200013867" w:history="1">
+          <w:hyperlink w:anchor="_Toc200102295" w:history="1">
             <w:r>
               <w:rPr>
                 <w:rStyle w:val="Hyperlink"/>
@@ -1577,7 +1576,7 @@
                 <w:noProof/>
                 <w:webHidden/>
               </w:rPr>
-              <w:instrText xml:space="preserve"> PAGEREF _Toc200013867 \h </w:instrText>
+              <w:instrText xml:space="preserve"> PAGEREF _Toc200102295 \h </w:instrText>
             </w:r>
             <w:r>
               <w:rPr>
@@ -1623,7 +1622,7 @@
               <w14:ligatures w14:val="standardContextual"/>
             </w:rPr>
           </w:pPr>
-          <w:hyperlink w:anchor="_Toc200013868" w:history="1">
+          <w:hyperlink w:anchor="_Toc200102296" w:history="1">
             <w:r>
               <w:rPr>
                 <w:rStyle w:val="Hyperlink"/>
@@ -1652,7 +1651,7 @@
                 <w:noProof/>
                 <w:webHidden/>
               </w:rPr>
-              <w:instrText xml:space="preserve"> PAGEREF _Toc200013868 \h </w:instrText>
+              <w:instrText xml:space="preserve"> PAGEREF _Toc200102296 \h </w:instrText>
             </w:r>
             <w:r>
               <w:rPr>
@@ -1698,7 +1697,7 @@
               <w14:ligatures w14:val="standardContextual"/>
             </w:rPr>
           </w:pPr>
-          <w:hyperlink w:anchor="_Toc200013869" w:history="1">
+          <w:hyperlink w:anchor="_Toc200102297" w:history="1">
             <w:r>
               <w:rPr>
                 <w:rStyle w:val="Hyperlink"/>
@@ -1706,7 +1705,7 @@
                 <w:noProof/>
                 <w:lang w:val="fr-CA"/>
               </w:rPr>
-              <w:t>Lien figma :</w:t>
+              <w:t>Lien du site :</w:t>
             </w:r>
             <w:r>
               <w:rPr>
@@ -1727,7 +1726,7 @@
                 <w:noProof/>
                 <w:webHidden/>
               </w:rPr>
-              <w:instrText xml:space="preserve"> PAGEREF _Toc200013869 \h </w:instrText>
+              <w:instrText xml:space="preserve"> PAGEREF _Toc200102297 \h </w:instrText>
             </w:r>
             <w:r>
               <w:rPr>
@@ -1773,7 +1772,7 @@
               <w14:ligatures w14:val="standardContextual"/>
             </w:rPr>
           </w:pPr>
-          <w:hyperlink w:anchor="_Toc200013870" w:history="1">
+          <w:hyperlink w:anchor="_Toc200102298" w:history="1">
             <w:r>
               <w:rPr>
                 <w:rStyle w:val="Hyperlink"/>
@@ -1781,7 +1780,7 @@
                 <w:noProof/>
                 <w:lang w:val="fr-CA"/>
               </w:rPr>
-              <w:t>Reconnaissance de l’IA générative :</w:t>
+              <w:t>Lien figma :</w:t>
             </w:r>
             <w:r>
               <w:rPr>
@@ -1802,7 +1801,7 @@
                 <w:noProof/>
                 <w:webHidden/>
               </w:rPr>
-              <w:instrText xml:space="preserve"> PAGEREF _Toc200013870 \h </w:instrText>
+              <w:instrText xml:space="preserve"> PAGEREF _Toc200102298 \h </w:instrText>
             </w:r>
             <w:r>
               <w:rPr>
@@ -1835,28 +1834,25 @@
         </w:p>
         <w:p>
           <w:pPr>
-            <w:pStyle w:val="TOC2"/>
+            <w:pStyle w:val="TOC1"/>
             <w:tabs>
               <w:tab w:val="right" w:leader="dot" w:pos="8630"/>
             </w:tabs>
             <w:rPr>
+              <w:rFonts w:asciiTheme="minorHAnsi" w:eastAsiaTheme="minorEastAsia" w:hAnsiTheme="minorHAnsi" w:cstheme="minorBidi"/>
               <w:noProof/>
               <w:kern w:val="2"/>
-              <w:sz w:val="24"/>
-              <w:szCs w:val="24"/>
-              <w:lang w:val="fr-CA" w:eastAsia="fr-CA"/>
+              <w:lang w:eastAsia="fr-CA"/>
               <w14:ligatures w14:val="standardContextual"/>
             </w:rPr>
           </w:pPr>
-          <w:hyperlink w:anchor="_Toc200013871" w:history="1">
+          <w:hyperlink w:anchor="_Toc200102299" w:history="1">
             <w:r>
               <w:rPr>
                 <w:rStyle w:val="Hyperlink"/>
-                <w:rFonts w:ascii="Times New Roman" w:hAnsi="Times New Roman" w:cs="Times New Roman"/>
                 <w:noProof/>
-                <w:lang w:val="fr-CA"/>
               </w:rPr>
-              <w:t>Conclusion</w:t>
+              <w:t>Reconnaissance de l’IA générative :</w:t>
             </w:r>
             <w:r>
               <w:rPr>
@@ -1877,7 +1873,7 @@
                 <w:noProof/>
                 <w:webHidden/>
               </w:rPr>
-              <w:instrText xml:space="preserve"> PAGEREF _Toc200013871 \h </w:instrText>
+              <w:instrText xml:space="preserve"> PAGEREF _Toc200102299 \h </w:instrText>
             </w:r>
             <w:r>
               <w:rPr>
@@ -1910,6 +1906,78 @@
         </w:p>
         <w:p>
           <w:pPr>
+            <w:pStyle w:val="TOC1"/>
+            <w:tabs>
+              <w:tab w:val="right" w:leader="dot" w:pos="8630"/>
+            </w:tabs>
+            <w:rPr>
+              <w:rFonts w:asciiTheme="minorHAnsi" w:eastAsiaTheme="minorEastAsia" w:hAnsiTheme="minorHAnsi" w:cstheme="minorBidi"/>
+              <w:noProof/>
+              <w:kern w:val="2"/>
+              <w:lang w:eastAsia="fr-CA"/>
+              <w14:ligatures w14:val="standardContextual"/>
+            </w:rPr>
+          </w:pPr>
+          <w:hyperlink w:anchor="_Toc200102300" w:history="1">
+            <w:r>
+              <w:rPr>
+                <w:rStyle w:val="Hyperlink"/>
+                <w:noProof/>
+              </w:rPr>
+              <w:t>Conclusion</w:t>
+            </w:r>
+            <w:r>
+              <w:rPr>
+                <w:noProof/>
+                <w:webHidden/>
+              </w:rPr>
+              <w:tab/>
+            </w:r>
+            <w:r>
+              <w:rPr>
+                <w:noProof/>
+                <w:webHidden/>
+              </w:rPr>
+              <w:fldChar w:fldCharType="begin"/>
+            </w:r>
+            <w:r>
+              <w:rPr>
+                <w:noProof/>
+                <w:webHidden/>
+              </w:rPr>
+              <w:instrText xml:space="preserve"> PAGEREF _Toc200102300 \h </w:instrText>
+            </w:r>
+            <w:r>
+              <w:rPr>
+                <w:noProof/>
+                <w:webHidden/>
+              </w:rPr>
+            </w:r>
+            <w:r>
+              <w:rPr>
+                <w:noProof/>
+                <w:webHidden/>
+              </w:rPr>
+              <w:fldChar w:fldCharType="separate"/>
+            </w:r>
+            <w:r>
+              <w:rPr>
+                <w:noProof/>
+                <w:webHidden/>
+              </w:rPr>
+              <w:t>15</w:t>
+            </w:r>
+            <w:r>
+              <w:rPr>
+                <w:noProof/>
+                <w:webHidden/>
+              </w:rPr>
+              <w:fldChar w:fldCharType="end"/>
+            </w:r>
+          </w:hyperlink>
+        </w:p>
+        <w:p>
+          <w:pPr>
             <w:pStyle w:val="Heading1"/>
             <w:rPr>
               <w:rFonts w:ascii="Times New Roman" w:hAnsi="Times New Roman" w:cs="Times New Roman"/>
@@ -1923,7 +1991,6 @@
               <w:b w:val="0"/>
               <w:bCs w:val="0"/>
             </w:rPr>
-            <w:lastRenderedPageBreak/>
             <w:fldChar w:fldCharType="end"/>
           </w:r>
         </w:p>
@@ -1940,7 +2007,7 @@
           <w:lang w:val="fr-CA"/>
         </w:rPr>
       </w:pPr>
-      <w:bookmarkStart w:id="1" w:name="_Toc200013851"/>
+      <w:bookmarkStart w:id="1" w:name="_Toc200102279"/>
       <w:r>
         <w:rPr>
           <w:rFonts w:ascii="Times New Roman" w:hAnsi="Times New Roman" w:cs="Times New Roman"/>
@@ -2066,7 +2133,7 @@
           <w:lang w:val="fr-CA"/>
         </w:rPr>
       </w:pPr>
-      <w:bookmarkStart w:id="2" w:name="_Toc200013852"/>
+      <w:bookmarkStart w:id="2" w:name="_Toc200102280"/>
       <w:r>
         <w:rPr>
           <w:rFonts w:ascii="Times New Roman" w:hAnsi="Times New Roman" w:cs="Times New Roman"/>
@@ -2098,7 +2165,7 @@
           <w:lang w:val="fr-CA"/>
         </w:rPr>
       </w:pPr>
-      <w:bookmarkStart w:id="3" w:name="_Toc200013853"/>
+      <w:bookmarkStart w:id="3" w:name="_Toc200102281"/>
       <w:r>
         <w:rPr>
           <w:rFonts w:ascii="Times New Roman" w:hAnsi="Times New Roman" w:cs="Times New Roman"/>
@@ -2144,7 +2211,7 @@
           <w:lang w:val="fr-CA"/>
         </w:rPr>
       </w:pPr>
-      <w:bookmarkStart w:id="4" w:name="_Toc200013854"/>
+      <w:bookmarkStart w:id="4" w:name="_Toc200102282"/>
       <w:r>
         <w:rPr>
           <w:rStyle w:val="Strong"/>
@@ -2335,7 +2402,7 @@
           <w:lang w:val="fr-CA"/>
         </w:rPr>
       </w:pPr>
-      <w:bookmarkStart w:id="5" w:name="_Toc200013855"/>
+      <w:bookmarkStart w:id="5" w:name="_Toc200102283"/>
       <w:r>
         <w:rPr>
           <w:rStyle w:val="Strong"/>
@@ -2412,6 +2479,7 @@
           <w:color w:val="000000" w:themeColor="text1"/>
           <w:lang w:val="fr-CA"/>
         </w:rPr>
+        <w:lastRenderedPageBreak/>
         <w:t>Elle est super sociable, elle adore commenter des looks, partager ses propres photos et discuter avec ses amies.</w:t>
       </w:r>
     </w:p>
@@ -2445,7 +2513,6 @@
           <w:color w:val="000000" w:themeColor="text1"/>
           <w:lang w:val="fr-CA"/>
         </w:rPr>
-        <w:lastRenderedPageBreak/>
         <w:t>Elle n’a pas beaucoup de patience pour les sites compliqués ou lents. Il lui faut quelque chose de simple, rapide et clair.</w:t>
       </w:r>
     </w:p>
@@ -2477,7 +2544,7 @@
           <w:color w:val="000000" w:themeColor="text1"/>
         </w:rPr>
       </w:pPr>
-      <w:bookmarkStart w:id="6" w:name="_Toc200013856"/>
+      <w:bookmarkStart w:id="6" w:name="_Toc200102284"/>
       <w:r>
         <w:rPr>
           <w:rStyle w:val="Strong"/>
@@ -2730,7 +2797,7 @@
           <w:lang w:val="fr-CA"/>
         </w:rPr>
       </w:pPr>
-      <w:bookmarkStart w:id="7" w:name="_Toc200013857"/>
+      <w:bookmarkStart w:id="7" w:name="_Toc200102285"/>
       <w:r>
         <w:rPr>
           <w:rFonts w:ascii="Times New Roman" w:hAnsi="Times New Roman" w:cs="Times New Roman"/>
@@ -2843,6 +2910,7 @@
           <w:rFonts w:ascii="Times New Roman" w:hAnsi="Times New Roman" w:cs="Times New Roman"/>
           <w:lang w:val="fr-CA"/>
         </w:rPr>
+        <w:lastRenderedPageBreak/>
         <w:t>Elle apprécie quand les services sont bien expliqués.</w:t>
       </w:r>
     </w:p>
@@ -2866,7 +2934,7 @@
           <w:lang w:val="fr-CA"/>
         </w:rPr>
       </w:pPr>
-      <w:bookmarkStart w:id="8" w:name="_Toc200013858"/>
+      <w:bookmarkStart w:id="8" w:name="_Toc200102286"/>
       <w:r>
         <w:rPr>
           <w:rStyle w:val="Strong"/>
@@ -2876,7 +2944,6 @@
           <w:color w:val="000000" w:themeColor="text1"/>
           <w:lang w:val="fr-CA"/>
         </w:rPr>
-        <w:lastRenderedPageBreak/>
         <w:t>Objectif actuel</w:t>
       </w:r>
       <w:r>
@@ -2949,7 +3016,7 @@
           <w:lang w:val="fr-CA"/>
         </w:rPr>
       </w:pPr>
-      <w:bookmarkStart w:id="9" w:name="_Toc200013859"/>
+      <w:bookmarkStart w:id="9" w:name="_Toc200102287"/>
       <w:r>
         <w:rPr>
           <w:rFonts w:ascii="Times New Roman" w:hAnsi="Times New Roman" w:cs="Times New Roman"/>
@@ -2989,7 +3056,7 @@
           <w:lang w:val="fr-CA"/>
         </w:rPr>
       </w:pPr>
-      <w:bookmarkStart w:id="10" w:name="_Toc200013860"/>
+      <w:bookmarkStart w:id="10" w:name="_Toc200102288"/>
       <w:r>
         <w:rPr>
           <w:rStyle w:val="Strong"/>
@@ -3063,7 +3130,7 @@
           <w:lang w:val="fr-CA"/>
         </w:rPr>
       </w:pPr>
-      <w:bookmarkStart w:id="11" w:name="_Toc200013861"/>
+      <w:bookmarkStart w:id="11" w:name="_Toc200102289"/>
       <w:r>
         <w:rPr>
           <w:rStyle w:val="Strong"/>
@@ -3200,7 +3267,7 @@
           <w:color w:val="000000" w:themeColor="text1"/>
         </w:rPr>
       </w:pPr>
-      <w:bookmarkStart w:id="12" w:name="_Toc200013862"/>
+      <w:bookmarkStart w:id="12" w:name="_Toc200102290"/>
       <w:r>
         <w:rPr>
           <w:rStyle w:val="Strong"/>
@@ -3296,6 +3363,7 @@
           <w:color w:val="000000" w:themeColor="text1"/>
           <w:lang w:val="fr-CA"/>
         </w:rPr>
+        <w:lastRenderedPageBreak/>
         <w:t>Il n’a jamais réservé de coupe en ligne, il appelle d’habitude mais il est prêt à essayer si c’est facile.</w:t>
       </w:r>
     </w:p>
@@ -3342,7 +3410,6 @@
           <w:color w:val="000000" w:themeColor="text1"/>
           <w:lang w:val="fr-CA"/>
         </w:rPr>
-        <w:lastRenderedPageBreak/>
         <w:t>Il préfère une interface claire, avec peu de clics, sans animations ni pop-ups.</w:t>
       </w:r>
     </w:p>
@@ -3433,7 +3500,7 @@
           <w:lang w:val="fr-CA"/>
         </w:rPr>
       </w:pPr>
-      <w:bookmarkStart w:id="13" w:name="_Toc200013863"/>
+      <w:bookmarkStart w:id="13" w:name="_Toc200102291"/>
       <w:r>
         <w:rPr>
           <w:rFonts w:ascii="Times New Roman" w:hAnsi="Times New Roman" w:cs="Times New Roman"/>
@@ -3611,7 +3678,7 @@
           <w:lang w:val="fr-CA"/>
         </w:rPr>
       </w:pPr>
-      <w:bookmarkStart w:id="14" w:name="_Toc200013864"/>
+      <w:bookmarkStart w:id="14" w:name="_Toc200102292"/>
       <w:r>
         <w:rPr>
           <w:rStyle w:val="Strong"/>
@@ -3683,7 +3750,7 @@
           <w:lang w:val="fr-CA"/>
         </w:rPr>
       </w:pPr>
-      <w:bookmarkStart w:id="15" w:name="_Toc200013865"/>
+      <w:bookmarkStart w:id="15" w:name="_Toc200102293"/>
       <w:r>
         <w:rPr>
           <w:rFonts w:ascii="Times New Roman" w:hAnsi="Times New Roman" w:cs="Times New Roman"/>
@@ -3760,10 +3827,10 @@
         </w:rPr>
         <w:lastRenderedPageBreak/>
         <w:drawing>
-          <wp:inline distT="0" distB="0" distL="0" distR="0" wp14:anchorId="2EAF51CF" wp14:editId="182E1061">
-            <wp:extent cx="4006305" cy="3174797"/>
-            <wp:effectExtent l="0" t="0" r="0" b="6985"/>
-            <wp:docPr id="226657938" name="Picture 2"/>
+          <wp:inline distT="0" distB="0" distL="0" distR="0" wp14:anchorId="30EEFCF9" wp14:editId="4AB80835">
+            <wp:extent cx="4210050" cy="3360718"/>
+            <wp:effectExtent l="0" t="0" r="0" b="0"/>
+            <wp:docPr id="1190469657" name="Picture 1"/>
             <wp:cNvGraphicFramePr>
               <a:graphicFrameLocks xmlns:a="http://schemas.openxmlformats.org/drawingml/2006/main" noChangeAspect="1"/>
             </wp:cNvGraphicFramePr>
@@ -3771,7 +3838,7 @@
               <a:graphicData uri="http://schemas.openxmlformats.org/drawingml/2006/picture">
                 <pic:pic xmlns:pic="http://schemas.openxmlformats.org/drawingml/2006/picture">
                   <pic:nvPicPr>
-                    <pic:cNvPr id="0" name="Picture 2"/>
+                    <pic:cNvPr id="0" name="Picture 1"/>
                     <pic:cNvPicPr>
                       <a:picLocks noChangeAspect="1" noChangeArrowheads="1"/>
                     </pic:cNvPicPr>
@@ -3792,7 +3859,7 @@
                   <pic:spPr bwMode="auto">
                     <a:xfrm>
                       <a:off x="0" y="0"/>
-                      <a:ext cx="4010346" cy="3177999"/>
+                      <a:ext cx="4213059" cy="3363120"/>
                     </a:xfrm>
                     <a:prstGeom prst="rect">
                       <a:avLst/>
@@ -3971,7 +4038,7 @@
           <w:lang w:val="fr-CA"/>
         </w:rPr>
         <w:drawing>
-          <wp:inline distT="0" distB="0" distL="0" distR="0" wp14:anchorId="2B2B7528" wp14:editId="2C3CEB5E">
+          <wp:inline distT="0" distB="0" distL="0" distR="0" wp14:anchorId="2B2B7528" wp14:editId="132FE52A">
             <wp:extent cx="2621499" cy="3321101"/>
             <wp:effectExtent l="0" t="0" r="7620" b="0"/>
             <wp:docPr id="1268583260" name="Picture 3"/>
@@ -4172,7 +4239,7 @@
           <w:lang w:val="fr-CA"/>
         </w:rPr>
         <w:drawing>
-          <wp:inline distT="0" distB="0" distL="0" distR="0" wp14:anchorId="5E988292" wp14:editId="5F827E87">
+          <wp:inline distT="0" distB="0" distL="0" distR="0" wp14:anchorId="5E988292" wp14:editId="217B531B">
             <wp:extent cx="2586853" cy="3277210"/>
             <wp:effectExtent l="0" t="0" r="4445" b="0"/>
             <wp:docPr id="842020736" name="Picture 3" descr="A screenshot of a calendar&#10;&#10;AI-generated content may be incorrect."/>
@@ -4510,7 +4577,7 @@
         </w:rPr>
         <w:lastRenderedPageBreak/>
         <w:drawing>
-          <wp:inline distT="0" distB="0" distL="0" distR="0" wp14:anchorId="4A1E0E20" wp14:editId="13592F91">
+          <wp:inline distT="0" distB="0" distL="0" distR="0" wp14:anchorId="4A1E0E20" wp14:editId="3CB25BDF">
             <wp:extent cx="2655417" cy="3545544"/>
             <wp:effectExtent l="0" t="0" r="0" b="0"/>
             <wp:docPr id="1898741423" name="Picture 4"/>
@@ -4740,7 +4807,7 @@
           <w:noProof/>
         </w:rPr>
         <w:drawing>
-          <wp:inline distT="0" distB="0" distL="0" distR="0" wp14:anchorId="7CEAB206" wp14:editId="03C76422">
+          <wp:inline distT="0" distB="0" distL="0" distR="0" wp14:anchorId="7CEAB206" wp14:editId="0EE68614">
             <wp:extent cx="2633472" cy="2448913"/>
             <wp:effectExtent l="0" t="0" r="0" b="8890"/>
             <wp:docPr id="145703432" name="Picture 5"/>
@@ -4898,7 +4965,7 @@
           <w:color w:val="000000" w:themeColor="text1"/>
         </w:rPr>
       </w:pPr>
-      <w:bookmarkStart w:id="16" w:name="_Toc200013866"/>
+      <w:bookmarkStart w:id="16" w:name="_Toc200102294"/>
       <w:proofErr w:type="spellStart"/>
       <w:r>
         <w:rPr>
@@ -5066,7 +5133,7 @@
                     </pic:cNvPicPr>
                   </pic:nvPicPr>
                   <pic:blipFill>
-                    <a:blip r:embed="rId6">
+                    <a:blip r:embed="rId10">
                       <a:extLst>
                         <a:ext uri="{28A0092B-C50C-407E-A947-70E740481C1C}">
                           <a14:useLocalDpi xmlns:a14="http://schemas.microsoft.com/office/drawing/2010/main" val="0"/>
@@ -5249,7 +5316,7 @@
                     </pic:cNvPicPr>
                   </pic:nvPicPr>
                   <pic:blipFill>
-                    <a:blip r:embed="rId10">
+                    <a:blip r:embed="rId11">
                       <a:extLst>
                         <a:ext uri="{28A0092B-C50C-407E-A947-70E740481C1C}">
                           <a14:useLocalDpi xmlns:a14="http://schemas.microsoft.com/office/drawing/2010/main" val="0"/>
@@ -5464,7 +5531,7 @@
                     </pic:cNvPicPr>
                   </pic:nvPicPr>
                   <pic:blipFill>
-                    <a:blip r:embed="rId11">
+                    <a:blip r:embed="rId12">
                       <a:extLst>
                         <a:ext uri="{28A0092B-C50C-407E-A947-70E740481C1C}">
                           <a14:useLocalDpi xmlns:a14="http://schemas.microsoft.com/office/drawing/2010/main" val="0"/>
@@ -5691,7 +5758,7 @@
                     </pic:cNvPicPr>
                   </pic:nvPicPr>
                   <pic:blipFill>
-                    <a:blip r:embed="rId12" cstate="print">
+                    <a:blip r:embed="rId13" cstate="print">
                       <a:extLst>
                         <a:ext uri="{28A0092B-C50C-407E-A947-70E740481C1C}">
                           <a14:useLocalDpi xmlns:a14="http://schemas.microsoft.com/office/drawing/2010/main" val="0"/>
@@ -5895,7 +5962,7 @@
                     </pic:cNvPicPr>
                   </pic:nvPicPr>
                   <pic:blipFill>
-                    <a:blip r:embed="rId13">
+                    <a:blip r:embed="rId14">
                       <a:extLst>
                         <a:ext uri="{28A0092B-C50C-407E-A947-70E740481C1C}">
                           <a14:useLocalDpi xmlns:a14="http://schemas.microsoft.com/office/drawing/2010/main" val="0"/>
@@ -6154,7 +6221,7 @@
           <w:lang w:val="fr-CA"/>
         </w:rPr>
       </w:pPr>
-      <w:bookmarkStart w:id="17" w:name="_Toc200013867"/>
+      <w:bookmarkStart w:id="17" w:name="_Toc200102295"/>
       <w:r>
         <w:rPr>
           <w:rFonts w:ascii="Times New Roman" w:hAnsi="Times New Roman" w:cs="Times New Roman"/>
@@ -6226,7 +6293,7 @@
                     </pic:cNvPicPr>
                   </pic:nvPicPr>
                   <pic:blipFill>
-                    <a:blip r:embed="rId14" cstate="print">
+                    <a:blip r:embed="rId15" cstate="print">
                       <a:extLst>
                         <a:ext uri="{28A0092B-C50C-407E-A947-70E740481C1C}">
                           <a14:useLocalDpi xmlns:a14="http://schemas.microsoft.com/office/drawing/2010/main" val="0"/>
@@ -6273,7 +6340,7 @@
           <w:bCs/>
           <w:lang w:val="fr-CA"/>
         </w:rPr>
-        <w:t>Choix de conception visuelle en lien avec les scénarimages</w:t>
+        <w:t xml:space="preserve">Choix de conception visuelle en lien avec les scénarimages </w:t>
       </w:r>
       <w:r>
         <w:rPr>
@@ -6282,16 +6349,35 @@
           <w:bCs/>
           <w:lang w:val="fr-CA"/>
         </w:rPr>
+        <w:t>:</w:t>
+      </w:r>
+      <w:r>
+        <w:rPr>
+          <w:rFonts w:ascii="Times New Roman" w:hAnsi="Times New Roman" w:cs="Times New Roman"/>
+          <w:lang w:val="fr-CA"/>
+        </w:rPr>
         <w:t xml:space="preserve"> </w:t>
       </w:r>
       <w:r>
         <w:rPr>
           <w:rFonts w:ascii="Times New Roman" w:hAnsi="Times New Roman" w:cs="Times New Roman"/>
-          <w:b/>
-          <w:bCs/>
-          <w:lang w:val="fr-CA"/>
-        </w:rPr>
-        <w:t>:</w:t>
+          <w:lang w:val="fr-CA"/>
+        </w:rPr>
+        <w:t xml:space="preserve">On s’est basé sur le premier scénarimage parce qu’il était clair. Mais on a changé des choses comme le menu qui reste en haut, un gros bouton Prendre rendez-vous et des images plus naturelles. On a gardé ce qui marchait bien mais on a amélioré </w:t>
+      </w:r>
+      <w:r>
+        <w:rPr>
+          <w:rFonts w:ascii="Times New Roman" w:hAnsi="Times New Roman" w:cs="Times New Roman"/>
+          <w:lang w:val="fr-CA"/>
+        </w:rPr>
+        <w:t>car</w:t>
+      </w:r>
+      <w:r>
+        <w:rPr>
+          <w:rFonts w:ascii="Times New Roman" w:hAnsi="Times New Roman" w:cs="Times New Roman"/>
+          <w:lang w:val="fr-CA"/>
+        </w:rPr>
+        <w:t xml:space="preserve"> ce soit plus pratique et beau.</w:t>
       </w:r>
       <w:r>
         <w:rPr>
@@ -6305,38 +6391,8 @@
           <w:rFonts w:ascii="Times New Roman" w:hAnsi="Times New Roman" w:cs="Times New Roman"/>
           <w:lang w:val="fr-CA"/>
         </w:rPr>
-        <w:t xml:space="preserve">On s’est basé sur le premier scénarimage parce qu’il était clair. Mais on a changé des choses comme le menu qui reste en haut, un gros bouton Prendre rendez-vous et des images plus naturelles. On a gardé ce qui marchait bien mais on a amélioré </w:t>
-      </w:r>
-      <w:r>
-        <w:rPr>
-          <w:rFonts w:ascii="Times New Roman" w:hAnsi="Times New Roman" w:cs="Times New Roman"/>
-          <w:lang w:val="fr-CA"/>
-        </w:rPr>
-        <w:t>car</w:t>
-      </w:r>
-      <w:r>
-        <w:rPr>
-          <w:rFonts w:ascii="Times New Roman" w:hAnsi="Times New Roman" w:cs="Times New Roman"/>
-          <w:lang w:val="fr-CA"/>
-        </w:rPr>
-        <w:t xml:space="preserve"> ce soit plus pratique et beau.</w:t>
-      </w:r>
-      <w:r>
-        <w:rPr>
-          <w:rFonts w:ascii="Times New Roman" w:hAnsi="Times New Roman" w:cs="Times New Roman"/>
-          <w:lang w:val="fr-CA"/>
-        </w:rPr>
-        <w:t xml:space="preserve"> </w:t>
-      </w:r>
-      <w:proofErr w:type="gramStart"/>
-      <w:r>
-        <w:rPr>
-          <w:rFonts w:ascii="Times New Roman" w:hAnsi="Times New Roman" w:cs="Times New Roman"/>
-          <w:lang w:val="fr-CA"/>
-        </w:rPr>
         <w:t>On</w:t>
       </w:r>
-      <w:proofErr w:type="gramEnd"/>
       <w:r>
         <w:rPr>
           <w:rFonts w:ascii="Times New Roman" w:hAnsi="Times New Roman" w:cs="Times New Roman"/>
@@ -6443,7 +6499,7 @@
         </w:rPr>
         <w:t xml:space="preserve">- </w:t>
       </w:r>
-      <w:hyperlink r:id="rId15" w:history="1">
+      <w:hyperlink r:id="rId16" w:history="1">
         <w:r>
           <w:rPr>
             <w:rStyle w:val="Hyperlink"/>
@@ -6474,7 +6530,7 @@
         </w:rPr>
         <w:t xml:space="preserve">Lien portfolio 1 (Rayane): </w:t>
       </w:r>
-      <w:hyperlink r:id="rId16">
+      <w:hyperlink r:id="rId17">
         <w:r>
           <w:rPr>
             <w:rStyle w:val="Hyperlink"/>
@@ -6505,30 +6561,14 @@
         </w:rPr>
         <w:t xml:space="preserve">Lien portfolio 2 (Nicola): </w:t>
       </w:r>
-      <w:hyperlink r:id="rId17" w:history="1">
+      <w:hyperlink r:id="rId18" w:history="1">
         <w:r>
           <w:rPr>
             <w:rStyle w:val="Hyperlink"/>
             <w:rFonts w:ascii="Times New Roman" w:hAnsi="Times New Roman" w:cs="Times New Roman"/>
             <w:lang w:val="fr-CA"/>
           </w:rPr>
-          <w:t>https://nicolabaker.github.</w:t>
-        </w:r>
-        <w:r>
-          <w:rPr>
-            <w:rStyle w:val="Hyperlink"/>
-            <w:rFonts w:ascii="Times New Roman" w:hAnsi="Times New Roman" w:cs="Times New Roman"/>
-            <w:lang w:val="fr-CA"/>
-          </w:rPr>
-          <w:t>i</w:t>
-        </w:r>
-        <w:r>
-          <w:rPr>
-            <w:rStyle w:val="Hyperlink"/>
-            <w:rFonts w:ascii="Times New Roman" w:hAnsi="Times New Roman" w:cs="Times New Roman"/>
-            <w:lang w:val="fr-CA"/>
-          </w:rPr>
-          <w:t>o/</w:t>
+          <w:t>https://nicolabaker.github.io/</w:t>
         </w:r>
       </w:hyperlink>
     </w:p>
@@ -6553,7 +6593,7 @@
           <w:lang w:val="fr-CA"/>
         </w:rPr>
       </w:pPr>
-      <w:bookmarkStart w:id="18" w:name="_Toc200013868"/>
+      <w:bookmarkStart w:id="18" w:name="_Toc200102296"/>
       <w:r>
         <w:rPr>
           <w:rFonts w:ascii="Times New Roman" w:hAnsi="Times New Roman" w:cs="Times New Roman"/>
@@ -6567,12 +6607,8 @@
     <w:p>
       <w:pPr>
         <w:spacing w:line="480" w:lineRule="auto"/>
-        <w:rPr>
-          <w:rFonts w:ascii="Times New Roman" w:hAnsi="Times New Roman" w:cs="Times New Roman"/>
-          <w:lang w:val="fr-CA"/>
-        </w:rPr>
-      </w:pPr>
-      <w:hyperlink r:id="rId18" w:history="1">
+      </w:pPr>
+      <w:hyperlink r:id="rId19" w:history="1">
         <w:r>
           <w:rPr>
             <w:rStyle w:val="Hyperlink"/>
@@ -6593,7 +6629,7 @@
           <w:lang w:val="fr-CA"/>
         </w:rPr>
       </w:pPr>
-      <w:bookmarkStart w:id="19" w:name="_Toc200013869"/>
+      <w:bookmarkStart w:id="19" w:name="_Toc200102297"/>
       <w:r>
         <w:rPr>
           <w:rFonts w:ascii="Times New Roman" w:hAnsi="Times New Roman" w:cs="Times New Roman"/>
@@ -6602,16 +6638,14 @@
         </w:rPr>
         <w:t xml:space="preserve">Lien </w:t>
       </w:r>
-      <w:proofErr w:type="spellStart"/>
       <w:r>
         <w:rPr>
           <w:rFonts w:ascii="Times New Roman" w:hAnsi="Times New Roman" w:cs="Times New Roman"/>
           <w:color w:val="000000" w:themeColor="text1"/>
           <w:lang w:val="fr-CA"/>
         </w:rPr>
-        <w:t>figma</w:t>
-      </w:r>
-      <w:proofErr w:type="spellEnd"/>
+        <w:t>du site</w:t>
+      </w:r>
       <w:r>
         <w:rPr>
           <w:rFonts w:ascii="Times New Roman" w:hAnsi="Times New Roman" w:cs="Times New Roman"/>
@@ -6621,23 +6655,116 @@
         <w:t> :</w:t>
       </w:r>
       <w:bookmarkEnd w:id="19"/>
+      <w:r>
+        <w:rPr>
+          <w:rFonts w:ascii="Times New Roman" w:hAnsi="Times New Roman" w:cs="Times New Roman"/>
+          <w:color w:val="000000" w:themeColor="text1"/>
+          <w:lang w:val="fr-CA"/>
+        </w:rPr>
+        <w:t xml:space="preserve"> </w:t>
+      </w:r>
     </w:p>
     <w:p>
       <w:pPr>
+        <w:rPr>
+          <w:lang w:val="fr-CA"/>
+        </w:rPr>
+      </w:pPr>
+      <w:hyperlink r:id="rId20" w:history="1">
+        <w:r>
+          <w:rPr>
+            <w:rStyle w:val="Hyperlink"/>
+            <w:lang w:val="fr-CA"/>
+          </w:rPr>
+          <w:t>https://coupe-express-site-seg-3</w:t>
+        </w:r>
+        <w:r>
+          <w:rPr>
+            <w:rStyle w:val="Hyperlink"/>
+            <w:lang w:val="fr-CA"/>
+          </w:rPr>
+          <w:t>5</w:t>
+        </w:r>
+        <w:r>
+          <w:rPr>
+            <w:rStyle w:val="Hyperlink"/>
+            <w:lang w:val="fr-CA"/>
+          </w:rPr>
+          <w:t>25.vercel.app/</w:t>
+        </w:r>
+      </w:hyperlink>
+    </w:p>
+    <w:p>
+      <w:pPr>
+        <w:pStyle w:val="Heading2"/>
         <w:spacing w:line="480" w:lineRule="auto"/>
         <w:rPr>
           <w:rFonts w:ascii="Times New Roman" w:hAnsi="Times New Roman" w:cs="Times New Roman"/>
-          <w:lang w:val="fr-CA"/>
-        </w:rPr>
-      </w:pPr>
-      <w:hyperlink r:id="rId19" w:history="1">
+          <w:color w:val="000000" w:themeColor="text1"/>
+          <w:lang w:val="fr-CA"/>
+        </w:rPr>
+      </w:pPr>
+      <w:bookmarkStart w:id="20" w:name="_Toc200102298"/>
+      <w:r>
+        <w:rPr>
+          <w:rFonts w:ascii="Times New Roman" w:hAnsi="Times New Roman" w:cs="Times New Roman"/>
+          <w:color w:val="000000" w:themeColor="text1"/>
+          <w:lang w:val="fr-CA"/>
+        </w:rPr>
+        <w:t xml:space="preserve">Lien </w:t>
+      </w:r>
+      <w:proofErr w:type="spellStart"/>
+      <w:r>
+        <w:rPr>
+          <w:rFonts w:ascii="Times New Roman" w:hAnsi="Times New Roman" w:cs="Times New Roman"/>
+          <w:color w:val="000000" w:themeColor="text1"/>
+          <w:lang w:val="fr-CA"/>
+        </w:rPr>
+        <w:t>figma</w:t>
+      </w:r>
+      <w:proofErr w:type="spellEnd"/>
+      <w:r>
+        <w:rPr>
+          <w:rFonts w:ascii="Times New Roman" w:hAnsi="Times New Roman" w:cs="Times New Roman"/>
+          <w:color w:val="000000" w:themeColor="text1"/>
+          <w:lang w:val="fr-CA"/>
+        </w:rPr>
+        <w:t> :</w:t>
+      </w:r>
+      <w:bookmarkEnd w:id="20"/>
+    </w:p>
+    <w:p>
+      <w:pPr>
+        <w:spacing w:line="480" w:lineRule="auto"/>
+        <w:rPr>
+          <w:rFonts w:ascii="Times New Roman" w:hAnsi="Times New Roman" w:cs="Times New Roman"/>
+          <w:lang w:val="fr-CA"/>
+        </w:rPr>
+      </w:pPr>
+      <w:hyperlink r:id="rId21" w:history="1">
         <w:r>
           <w:rPr>
             <w:rStyle w:val="Hyperlink"/>
             <w:rFonts w:ascii="Times New Roman" w:hAnsi="Times New Roman" w:cs="Times New Roman"/>
             <w:lang w:val="fr-CA"/>
           </w:rPr>
-          <w:t>https://www.figma.com/design/Ks4qtcRU6wWtQE7D1Kk1vO/Le-Salon-Bor%C3%A9al-siteweb%E2%80%93-Maquettes?node-id=0-1&amp;t=OafCTNOGOf8cDjsW-1</w:t>
+          <w:t>https://www.figma.com/design/Ks4qtcRU6wWtQE7D1Kk1vO/Le-Salon-Bor%C3%A9al-siteweb%E2%80%93-Maqu</w:t>
+        </w:r>
+        <w:r>
+          <w:rPr>
+            <w:rStyle w:val="Hyperlink"/>
+            <w:rFonts w:ascii="Times New Roman" w:hAnsi="Times New Roman" w:cs="Times New Roman"/>
+            <w:lang w:val="fr-CA"/>
+          </w:rPr>
+          <w:t>e</w:t>
+        </w:r>
+        <w:r>
+          <w:rPr>
+            <w:rStyle w:val="Hyperlink"/>
+            <w:rFonts w:ascii="Times New Roman" w:hAnsi="Times New Roman" w:cs="Times New Roman"/>
+            <w:lang w:val="fr-CA"/>
+          </w:rPr>
+          <w:t>ttes?node-id=0-1&amp;t=OafCTNOGOf8cDjsW-1</w:t>
         </w:r>
       </w:hyperlink>
     </w:p>
@@ -6652,7 +6779,7 @@
           <w:lang w:val="fr-CA"/>
         </w:rPr>
       </w:pPr>
-      <w:bookmarkStart w:id="20" w:name="_Toc200013870"/>
+      <w:bookmarkStart w:id="21" w:name="_Toc200102299"/>
       <w:r>
         <w:rPr>
           <w:rFonts w:ascii="Times New Roman" w:hAnsi="Times New Roman" w:cs="Times New Roman"/>
@@ -6673,7 +6800,7 @@
         </w:rPr>
         <w:t> :</w:t>
       </w:r>
-      <w:bookmarkEnd w:id="20"/>
+      <w:bookmarkEnd w:id="21"/>
     </w:p>
     <w:p>
       <w:pPr>
@@ -6937,6 +7064,16 @@
         </w:rPr>
         <w:t xml:space="preserve"> pour corriger les textes et Antidote pour corriger les fautes.</w:t>
       </w:r>
+    </w:p>
+    <w:p>
+      <w:pPr>
+        <w:pStyle w:val="BodyText"/>
+        <w:spacing w:line="480" w:lineRule="auto"/>
+        <w:rPr>
+          <w:rFonts w:ascii="Times New Roman" w:hAnsi="Times New Roman" w:cs="Times New Roman"/>
+          <w:lang w:val="fr-CA"/>
+        </w:rPr>
+      </w:pPr>
     </w:p>
     <w:p>
       <w:pPr>
@@ -6959,7 +7096,7 @@
           <w:lang w:val="fr-CA"/>
         </w:rPr>
       </w:pPr>
-      <w:bookmarkStart w:id="21" w:name="_Toc200013871"/>
+      <w:bookmarkStart w:id="22" w:name="_Toc200102300"/>
       <w:r>
         <w:rPr>
           <w:rFonts w:ascii="Times New Roman" w:hAnsi="Times New Roman" w:cs="Times New Roman"/>
@@ -6968,9 +7105,10 @@
           <w:szCs w:val="36"/>
           <w:lang w:val="fr-CA"/>
         </w:rPr>
+        <w:lastRenderedPageBreak/>
         <w:t>Conclusion</w:t>
       </w:r>
-      <w:bookmarkEnd w:id="21"/>
+      <w:bookmarkEnd w:id="22"/>
     </w:p>
     <w:p>
       <w:pPr>
@@ -7006,29 +7144,7 @@
           <w:rFonts w:ascii="Times New Roman" w:hAnsi="Times New Roman" w:cs="Times New Roman"/>
           <w:lang w:val="fr-CA"/>
         </w:rPr>
-        <w:t xml:space="preserve">facile à utiliser pour les </w:t>
-      </w:r>
-      <w:r>
-        <w:rPr>
-          <w:rFonts w:ascii="Times New Roman" w:hAnsi="Times New Roman" w:cs="Times New Roman"/>
-          <w:lang w:val="fr-CA"/>
-        </w:rPr>
-        <w:t>personnes</w:t>
-      </w:r>
-      <w:r>
-        <w:rPr>
-          <w:rFonts w:ascii="Times New Roman" w:hAnsi="Times New Roman" w:cs="Times New Roman"/>
-          <w:lang w:val="fr-CA"/>
-        </w:rPr>
-        <w:t xml:space="preserve">. On a fait des maquettes, testé des idées, puis créé un vrai prototype. </w:t>
-      </w:r>
-      <w:r>
-        <w:rPr>
-          <w:rFonts w:ascii="Times New Roman" w:hAnsi="Times New Roman" w:cs="Times New Roman"/>
-          <w:lang w:val="fr-CA"/>
-        </w:rPr>
-        <w:lastRenderedPageBreak/>
-        <w:t>On a aussi pratiqué avec les bons outils. Ça nous a montré comment penser comme un vrai designer web.</w:t>
+        <w:t>facile à utiliser pour les personnes. On a fait des maquettes, testé des idées, puis créé un vrai prototype. On a aussi pratiqué avec les bons outils. Ça nous a montré comment penser comme un vrai designer web.</w:t>
       </w:r>
     </w:p>
     <w:sectPr>

</xml_diff>